<commit_message>
small changes in setup
</commit_message>
<xml_diff>
--- a/setup/Setup-Readme.docx
+++ b/setup/Setup-Readme.docx
@@ -16,6 +16,128 @@
           <w:bCs/>
           <w:lang w:val="en-US"/>
         </w:rPr>
+        <w:t>Prerequisites</w:t>
+      </w:r>
+    </w:p>
+    <w:p>
+      <w:pPr>
+        <w:pStyle w:val="Listenabsatz"/>
+        <w:numPr>
+          <w:ilvl w:val="0"/>
+          <w:numId w:val="3"/>
+        </w:numPr>
+        <w:rPr>
+          <w:lang w:val="en-US"/>
+        </w:rPr>
+      </w:pPr>
+      <w:proofErr w:type="spellStart"/>
+      <w:r>
+        <w:rPr>
+          <w:lang w:val="en-US"/>
+        </w:rPr>
+        <w:t>Javascript</w:t>
+      </w:r>
+      <w:proofErr w:type="spellEnd"/>
+      <w:r>
+        <w:rPr>
+          <w:lang w:val="en-US"/>
+        </w:rPr>
+        <w:t xml:space="preserve"> &amp; </w:t>
+      </w:r>
+      <w:r>
+        <w:rPr>
+          <w:lang w:val="en-US"/>
+        </w:rPr>
+        <w:t>Node.js@14.16.1</w:t>
+      </w:r>
+      <w:r>
+        <w:rPr>
+          <w:lang w:val="en-US"/>
+        </w:rPr>
+        <w:t xml:space="preserve"> (newer versions probably work too)</w:t>
+      </w:r>
+    </w:p>
+    <w:p>
+      <w:pPr>
+        <w:pStyle w:val="Listenabsatz"/>
+        <w:numPr>
+          <w:ilvl w:val="0"/>
+          <w:numId w:val="3"/>
+        </w:numPr>
+        <w:rPr>
+          <w:lang w:val="en-US"/>
+        </w:rPr>
+      </w:pPr>
+      <w:r>
+        <w:rPr>
+          <w:lang w:val="en-US"/>
+        </w:rPr>
+        <w:t xml:space="preserve">Get an IDE, we used </w:t>
+      </w:r>
+      <w:r>
+        <w:rPr>
+          <w:i/>
+          <w:iCs/>
+          <w:lang w:val="en-US"/>
+        </w:rPr>
+        <w:t>JetBrains WebStorm</w:t>
+      </w:r>
+      <w:r>
+        <w:rPr>
+          <w:lang w:val="en-US"/>
+        </w:rPr>
+        <w:t xml:space="preserve">, alternatively </w:t>
+      </w:r>
+      <w:r>
+        <w:rPr>
+          <w:i/>
+          <w:iCs/>
+          <w:lang w:val="en-US"/>
+        </w:rPr>
+        <w:t>Visual Studio Code</w:t>
+      </w:r>
+      <w:r>
+        <w:rPr>
+          <w:lang w:val="en-US"/>
+        </w:rPr>
+        <w:t>.</w:t>
+      </w:r>
+    </w:p>
+    <w:p>
+      <w:pPr>
+        <w:pStyle w:val="Listenabsatz"/>
+        <w:numPr>
+          <w:ilvl w:val="0"/>
+          <w:numId w:val="3"/>
+        </w:numPr>
+        <w:rPr>
+          <w:lang w:val="en-US"/>
+        </w:rPr>
+      </w:pPr>
+    </w:p>
+    <w:p>
+      <w:pPr>
+        <w:rPr>
+          <w:b/>
+          <w:bCs/>
+          <w:lang w:val="en-US"/>
+        </w:rPr>
+      </w:pPr>
+      <w:r>
+        <w:rPr>
+          <w:b/>
+          <w:bCs/>
+          <w:lang w:val="en-US"/>
+        </w:rPr>
+        <w:br w:type="column"/>
+      </w:r>
+      <w:r>
+        <w:rPr>
+          <w:b/>
+          <w:bCs/>
+          <w:lang w:val="en-US"/>
+        </w:rPr>
+        <w:lastRenderedPageBreak/>
         <w:t>Pulling and starting the Chrysalis App:</w:t>
       </w:r>
     </w:p>
@@ -34,7 +156,7 @@
         <w:rPr>
           <w:lang w:val="en-US"/>
         </w:rPr>
-        <w:t>Prerequisites:</w:t>
+        <w:t>Pull these Repositories:</w:t>
       </w:r>
     </w:p>
     <w:p>
@@ -45,14 +167,46 @@
           <w:numId w:val="2"/>
         </w:numPr>
         <w:rPr>
-          <w:lang w:val="en-US"/>
-        </w:rPr>
-      </w:pPr>
-      <w:r>
-        <w:rPr>
-          <w:lang w:val="en-US"/>
-        </w:rPr>
-        <w:t>Install JavaScript on your System</w:t>
+          <w:i/>
+          <w:iCs/>
+          <w:lang w:val="en-US"/>
+        </w:rPr>
+      </w:pPr>
+      <w:r>
+        <w:rPr>
+          <w:i/>
+          <w:iCs/>
+          <w:lang w:val="en-US"/>
+        </w:rPr>
+        <w:t>CHRYSALIS</w:t>
+      </w:r>
+      <w:r>
+        <w:rPr>
+          <w:i/>
+          <w:iCs/>
+          <w:lang w:val="en-US"/>
+        </w:rPr>
+        <w:t xml:space="preserve"> </w:t>
+      </w:r>
+      <w:r>
+        <w:rPr>
+          <w:lang w:val="en-US"/>
+        </w:rPr>
+        <w:t xml:space="preserve">(main branch for the running version, </w:t>
+      </w:r>
+      <w:proofErr w:type="spellStart"/>
+      <w:r>
+        <w:rPr>
+          <w:lang w:val="en-US"/>
+        </w:rPr>
+        <w:t>hyperledger</w:t>
+      </w:r>
+      <w:proofErr w:type="spellEnd"/>
+      <w:r>
+        <w:rPr>
+          <w:lang w:val="en-US"/>
+        </w:rPr>
+        <w:t xml:space="preserve"> branch alternatively)</w:t>
       </w:r>
     </w:p>
     <w:p>
@@ -68,37 +222,85 @@
       </w:pPr>
       <w:r>
         <w:rPr>
-          <w:lang w:val="en-US"/>
-        </w:rPr>
-        <w:t xml:space="preserve">Get an IDE, we used </w:t>
-      </w:r>
-      <w:r>
-        <w:rPr>
-          <w:i/>
-          <w:iCs/>
-          <w:lang w:val="en-US"/>
-        </w:rPr>
-        <w:t>JetBrains WebStorm</w:t>
-      </w:r>
-      <w:r>
-        <w:rPr>
-          <w:lang w:val="en-US"/>
-        </w:rPr>
-        <w:t xml:space="preserve">, alternatively </w:t>
-      </w:r>
-      <w:r>
-        <w:rPr>
-          <w:i/>
-          <w:iCs/>
-          <w:lang w:val="en-US"/>
-        </w:rPr>
-        <w:t>Visual Studio Code</w:t>
-      </w:r>
-      <w:r>
-        <w:rPr>
-          <w:lang w:val="en-US"/>
-        </w:rPr>
-        <w:t>.</w:t>
+          <w:i/>
+          <w:iCs/>
+          <w:lang w:val="en-US"/>
+        </w:rPr>
+        <w:t>enzian-yellow</w:t>
+      </w:r>
+      <w:r>
+        <w:rPr>
+          <w:lang w:val="en-US"/>
+        </w:rPr>
+        <w:t xml:space="preserve"> (main branch for the running version, hyperledger branch alternatively)</w:t>
+      </w:r>
+    </w:p>
+    <w:p>
+      <w:pPr>
+        <w:pStyle w:val="Listenabsatz"/>
+        <w:numPr>
+          <w:ilvl w:val="1"/>
+          <w:numId w:val="2"/>
+        </w:numPr>
+        <w:rPr>
+          <w:i/>
+          <w:iCs/>
+          <w:lang w:val="en-US"/>
+        </w:rPr>
+      </w:pPr>
+      <w:r>
+        <w:rPr>
+          <w:i/>
+          <w:iCs/>
+          <w:lang w:val="en-US"/>
+        </w:rPr>
+        <w:t>chrysalis-server</w:t>
+      </w:r>
+      <w:r>
+        <w:rPr>
+          <w:i/>
+          <w:iCs/>
+          <w:lang w:val="en-US"/>
+        </w:rPr>
+        <w:t xml:space="preserve"> (main)</w:t>
+      </w:r>
+    </w:p>
+    <w:p>
+      <w:pPr>
+        <w:pStyle w:val="Listenabsatz"/>
+        <w:numPr>
+          <w:ilvl w:val="1"/>
+          <w:numId w:val="2"/>
+        </w:numPr>
+        <w:rPr>
+          <w:lang w:val="en-US"/>
+        </w:rPr>
+      </w:pPr>
+      <w:r>
+        <w:rPr>
+          <w:i/>
+          <w:iCs/>
+          <w:lang w:val="en-US"/>
+        </w:rPr>
+        <w:t>enzian-yellow-hyperledger-chaincode</w:t>
+      </w:r>
+      <w:r>
+        <w:rPr>
+          <w:lang w:val="en-US"/>
+        </w:rPr>
+        <w:t xml:space="preserve"> (if you want to use the HL branch</w:t>
+      </w:r>
+      <w:r>
+        <w:rPr>
+          <w:lang w:val="en-US"/>
+        </w:rPr>
+        <w:t>es</w:t>
+      </w:r>
+      <w:r>
+        <w:rPr>
+          <w:lang w:val="en-US"/>
+        </w:rPr>
+        <w:t>)</w:t>
       </w:r>
     </w:p>
     <w:p>
@@ -116,7 +318,77 @@
         <w:rPr>
           <w:lang w:val="en-US"/>
         </w:rPr>
-        <w:t>Pull these Repositories:</w:t>
+        <w:t>run ‘</w:t>
+      </w:r>
+      <w:proofErr w:type="spellStart"/>
+      <w:r>
+        <w:rPr>
+          <w:lang w:val="en-US"/>
+        </w:rPr>
+        <w:t>npm</w:t>
+      </w:r>
+      <w:proofErr w:type="spellEnd"/>
+      <w:r>
+        <w:rPr>
+          <w:lang w:val="en-US"/>
+        </w:rPr>
+        <w:t xml:space="preserve"> install’ on all</w:t>
+      </w:r>
+      <w:r>
+        <w:rPr>
+          <w:lang w:val="en-US"/>
+        </w:rPr>
+        <w:t xml:space="preserve"> project roots</w:t>
+      </w:r>
+    </w:p>
+    <w:p>
+      <w:pPr>
+        <w:pStyle w:val="Listenabsatz"/>
+        <w:numPr>
+          <w:ilvl w:val="0"/>
+          <w:numId w:val="2"/>
+        </w:numPr>
+        <w:rPr>
+          <w:lang w:val="en-US"/>
+        </w:rPr>
+      </w:pPr>
+      <w:r>
+        <w:rPr>
+          <w:lang w:val="en-US"/>
+        </w:rPr>
+        <w:t xml:space="preserve">check </w:t>
+      </w:r>
+      <w:r>
+        <w:rPr>
+          <w:i/>
+          <w:iCs/>
+          <w:lang w:val="en-US"/>
+        </w:rPr>
+        <w:t>chrysalis</w:t>
+      </w:r>
+      <w:r>
+        <w:rPr>
+          <w:i/>
+          <w:iCs/>
+          <w:lang w:val="en-US"/>
+        </w:rPr>
+        <w:t>/</w:t>
+      </w:r>
+      <w:proofErr w:type="spellStart"/>
+      <w:r>
+        <w:rPr>
+          <w:i/>
+          <w:iCs/>
+          <w:lang w:val="en-US"/>
+        </w:rPr>
+        <w:t>package.json</w:t>
+      </w:r>
+      <w:proofErr w:type="spellEnd"/>
+      <w:r>
+        <w:rPr>
+          <w:lang w:val="en-US"/>
+        </w:rPr>
+        <w:t>: Is there a fitting enzian-yellow dependency? If so, you’re good. If you want to install a local version, here’s how:</w:t>
       </w:r>
     </w:p>
     <w:p>
@@ -127,18 +399,56 @@
           <w:numId w:val="2"/>
         </w:numPr>
         <w:rPr>
-          <w:i/>
-          <w:iCs/>
-          <w:lang w:val="en-US"/>
-        </w:rPr>
-      </w:pPr>
-      <w:r>
-        <w:rPr>
-          <w:i/>
-          <w:iCs/>
-          <w:lang w:val="en-US"/>
-        </w:rPr>
-        <w:t>CHRYSALIS</w:t>
+          <w:lang w:val="en-US"/>
+        </w:rPr>
+      </w:pPr>
+      <w:r>
+        <w:rPr>
+          <w:lang w:val="en-US"/>
+        </w:rPr>
+        <w:t xml:space="preserve">in the </w:t>
+      </w:r>
+      <w:proofErr w:type="spellStart"/>
+      <w:r>
+        <w:rPr>
+          <w:lang w:val="en-US"/>
+        </w:rPr>
+        <w:t>enzian</w:t>
+      </w:r>
+      <w:proofErr w:type="spellEnd"/>
+      <w:r>
+        <w:rPr>
+          <w:lang w:val="en-US"/>
+        </w:rPr>
+        <w:t>-yellow folder: ‘</w:t>
+      </w:r>
+      <w:proofErr w:type="spellStart"/>
+      <w:r>
+        <w:rPr>
+          <w:lang w:val="en-US"/>
+        </w:rPr>
+        <w:t>npm</w:t>
+      </w:r>
+      <w:proofErr w:type="spellEnd"/>
+      <w:r>
+        <w:rPr>
+          <w:lang w:val="en-US"/>
+        </w:rPr>
+        <w:t xml:space="preserve"> run build’, then ‘</w:t>
+      </w:r>
+      <w:proofErr w:type="spellStart"/>
+      <w:r>
+        <w:rPr>
+          <w:lang w:val="en-US"/>
+        </w:rPr>
+        <w:t>npm</w:t>
+      </w:r>
+      <w:proofErr w:type="spellEnd"/>
+      <w:r>
+        <w:rPr>
+          <w:lang w:val="en-US"/>
+        </w:rPr>
+        <w:t xml:space="preserve"> link’.</w:t>
       </w:r>
     </w:p>
     <w:p>
@@ -154,83 +464,9 @@
       </w:pPr>
       <w:r>
         <w:rPr>
-          <w:i/>
-          <w:iCs/>
-          <w:lang w:val="en-US"/>
-        </w:rPr>
-        <w:t>enzian-yellow</w:t>
-      </w:r>
-      <w:r>
-        <w:rPr>
-          <w:lang w:val="en-US"/>
-        </w:rPr>
-        <w:t xml:space="preserve"> (main branch for the running version, hyperledger branch alternatively)</w:t>
-      </w:r>
-    </w:p>
-    <w:p>
-      <w:pPr>
-        <w:pStyle w:val="Listenabsatz"/>
-        <w:numPr>
-          <w:ilvl w:val="1"/>
-          <w:numId w:val="2"/>
-        </w:numPr>
-        <w:rPr>
-          <w:i/>
-          <w:iCs/>
-          <w:lang w:val="en-US"/>
-        </w:rPr>
-      </w:pPr>
-      <w:r>
-        <w:rPr>
-          <w:i/>
-          <w:iCs/>
-          <w:lang w:val="en-US"/>
-        </w:rPr>
-        <w:t>chrysalis-server</w:t>
-      </w:r>
-    </w:p>
-    <w:p>
-      <w:pPr>
-        <w:pStyle w:val="Listenabsatz"/>
-        <w:numPr>
-          <w:ilvl w:val="1"/>
-          <w:numId w:val="2"/>
-        </w:numPr>
-        <w:rPr>
-          <w:lang w:val="en-US"/>
-        </w:rPr>
-      </w:pPr>
-      <w:r>
-        <w:rPr>
-          <w:i/>
-          <w:iCs/>
-          <w:lang w:val="en-US"/>
-        </w:rPr>
-        <w:t>enzian-yellow-hyperledger-chaincode</w:t>
-      </w:r>
-      <w:r>
-        <w:rPr>
-          <w:lang w:val="en-US"/>
-        </w:rPr>
-        <w:t xml:space="preserve"> (if you want to use the HL branch)</w:t>
-      </w:r>
-    </w:p>
-    <w:p>
-      <w:pPr>
-        <w:pStyle w:val="Listenabsatz"/>
-        <w:numPr>
-          <w:ilvl w:val="0"/>
-          <w:numId w:val="2"/>
-        </w:numPr>
-        <w:rPr>
-          <w:lang w:val="en-US"/>
-        </w:rPr>
-      </w:pPr>
-      <w:r>
-        <w:rPr>
-          <w:lang w:val="en-US"/>
-        </w:rPr>
-        <w:t>run ‘</w:t>
+          <w:lang w:val="en-US"/>
+        </w:rPr>
+        <w:t>In chrysalis: ‘</w:t>
       </w:r>
       <w:proofErr w:type="spellStart"/>
       <w:r>
@@ -244,141 +480,21 @@
         <w:rPr>
           <w:lang w:val="en-US"/>
         </w:rPr>
-        <w:t xml:space="preserve"> install’ on all</w:t>
-      </w:r>
-      <w:r>
-        <w:rPr>
-          <w:lang w:val="en-US"/>
-        </w:rPr>
-        <w:t xml:space="preserve"> project roots</w:t>
-      </w:r>
-    </w:p>
-    <w:p>
-      <w:pPr>
-        <w:pStyle w:val="Listenabsatz"/>
-        <w:numPr>
-          <w:ilvl w:val="0"/>
-          <w:numId w:val="2"/>
-        </w:numPr>
-        <w:rPr>
-          <w:lang w:val="en-US"/>
-        </w:rPr>
-      </w:pPr>
-      <w:r>
-        <w:rPr>
-          <w:lang w:val="en-US"/>
-        </w:rPr>
-        <w:t xml:space="preserve">check </w:t>
-      </w:r>
-      <w:r>
-        <w:rPr>
-          <w:i/>
-          <w:iCs/>
-          <w:lang w:val="en-US"/>
-        </w:rPr>
-        <w:t>chrysalis</w:t>
-      </w:r>
-      <w:r>
-        <w:rPr>
-          <w:i/>
-          <w:iCs/>
-          <w:lang w:val="en-US"/>
-        </w:rPr>
-        <w:t>/</w:t>
+        <w:t xml:space="preserve"> link </w:t>
       </w:r>
       <w:proofErr w:type="spellStart"/>
       <w:r>
         <w:rPr>
-          <w:i/>
-          <w:iCs/>
-          <w:lang w:val="en-US"/>
-        </w:rPr>
-        <w:t>package.json</w:t>
+          <w:lang w:val="en-US"/>
+        </w:rPr>
+        <w:t>enzian</w:t>
       </w:r>
       <w:proofErr w:type="spellEnd"/>
       <w:r>
         <w:rPr>
           <w:lang w:val="en-US"/>
         </w:rPr>
-        <w:t>: Is there a fitting enzian-yellow dependency? If so, you’re good. If you want to install a local version, here’s how:</w:t>
-      </w:r>
-    </w:p>
-    <w:p>
-      <w:pPr>
-        <w:pStyle w:val="Listenabsatz"/>
-        <w:numPr>
-          <w:ilvl w:val="1"/>
-          <w:numId w:val="2"/>
-        </w:numPr>
-        <w:rPr>
-          <w:lang w:val="en-US"/>
-        </w:rPr>
-      </w:pPr>
-      <w:r>
-        <w:rPr>
-          <w:lang w:val="en-US"/>
-        </w:rPr>
-        <w:t>in the enzian-yellow folder: ‘</w:t>
-      </w:r>
-      <w:proofErr w:type="spellStart"/>
-      <w:r>
-        <w:rPr>
-          <w:lang w:val="en-US"/>
-        </w:rPr>
-        <w:t>npm</w:t>
-      </w:r>
-      <w:proofErr w:type="spellEnd"/>
-      <w:r>
-        <w:rPr>
-          <w:lang w:val="en-US"/>
-        </w:rPr>
-        <w:t xml:space="preserve"> run build’, then ‘</w:t>
-      </w:r>
-      <w:proofErr w:type="spellStart"/>
-      <w:r>
-        <w:rPr>
-          <w:lang w:val="en-US"/>
-        </w:rPr>
-        <w:t>npm</w:t>
-      </w:r>
-      <w:proofErr w:type="spellEnd"/>
-      <w:r>
-        <w:rPr>
-          <w:lang w:val="en-US"/>
-        </w:rPr>
-        <w:t xml:space="preserve"> link’.</w:t>
-      </w:r>
-    </w:p>
-    <w:p>
-      <w:pPr>
-        <w:pStyle w:val="Listenabsatz"/>
-        <w:numPr>
-          <w:ilvl w:val="1"/>
-          <w:numId w:val="2"/>
-        </w:numPr>
-        <w:rPr>
-          <w:lang w:val="en-US"/>
-        </w:rPr>
-      </w:pPr>
-      <w:r>
-        <w:rPr>
-          <w:lang w:val="en-US"/>
-        </w:rPr>
-        <w:t>In chrysalis: ‘</w:t>
-      </w:r>
-      <w:proofErr w:type="spellStart"/>
-      <w:r>
-        <w:rPr>
-          <w:lang w:val="en-US"/>
-        </w:rPr>
-        <w:t>npm</w:t>
-      </w:r>
-      <w:proofErr w:type="spellEnd"/>
-      <w:r>
-        <w:rPr>
-          <w:lang w:val="en-US"/>
-        </w:rPr>
-        <w:t xml:space="preserve"> link enzian-yellow’. This creates a </w:t>
+        <w:t xml:space="preserve">-yellow’. This creates a </w:t>
       </w:r>
       <w:proofErr w:type="spellStart"/>
       <w:r>
@@ -899,6 +1015,92 @@
 <file path=word/numbering.xml><?xml version="1.0" encoding="utf-8"?>
 <w:numbering xmlns:wpc="http://schemas.microsoft.com/office/word/2010/wordprocessingCanvas" xmlns:cx="http://schemas.microsoft.com/office/drawing/2014/chartex" xmlns:cx1="http://schemas.microsoft.com/office/drawing/2015/9/8/chartex" xmlns:cx2="http://schemas.microsoft.com/office/drawing/2015/10/21/chartex" xmlns:cx3="http://schemas.microsoft.com/office/drawing/2016/5/9/chartex" xmlns:cx4="http://schemas.microsoft.com/office/drawing/2016/5/10/chartex" xmlns:cx5="http://schemas.microsoft.com/office/drawing/2016/5/11/chartex" xmlns:cx6="http://schemas.microsoft.com/office/drawing/2016/5/12/chartex" xmlns:cx7="http://schemas.microsoft.com/office/drawing/2016/5/13/chartex" xmlns:cx8="http://schemas.microsoft.com/office/drawing/2016/5/14/chartex" xmlns:mc="http://schemas.openxmlformats.org/markup-compatibility/2006" xmlns:aink="http://schemas.microsoft.com/office/drawing/2016/ink" xmlns:am3d="http://schemas.microsoft.com/office/drawing/2017/model3d" xmlns:o="urn:schemas-microsoft-com:office:office" xmlns:r="http://schemas.openxmlformats.org/officeDocument/2006/relationships" xmlns:m="http://schemas.openxmlformats.org/officeDocument/2006/math" xmlns:v="urn:schemas-microsoft-com:vml" xmlns:wp14="http://schemas.microsoft.com/office/word/2010/wordprocessingDrawing" xmlns:wp="http://schemas.openxmlformats.org/drawingml/2006/wordprocessingDrawing" xmlns:w10="urn:schemas-microsoft-com:office:word" xmlns:w="http://schemas.openxmlformats.org/wordprocessingml/2006/main" xmlns:w14="http://schemas.microsoft.com/office/word/2010/wordml" xmlns:w15="http://schemas.microsoft.com/office/word/2012/wordml" xmlns:w16cex="http://schemas.microsoft.com/office/word/2018/wordml/cex" xmlns:w16cid="http://schemas.microsoft.com/office/word/2016/wordml/cid" xmlns:w16="http://schemas.microsoft.com/office/word/2018/wordml" xmlns:w16sdtdh="http://schemas.microsoft.com/office/word/2020/wordml/sdtdatahash" xmlns:w16se="http://schemas.microsoft.com/office/word/2015/wordml/symex" xmlns:wpg="http://schemas.microsoft.com/office/word/2010/wordprocessingGroup" xmlns:wpi="http://schemas.microsoft.com/office/word/2010/wordprocessingInk" xmlns:wne="http://schemas.microsoft.com/office/word/2006/wordml" xmlns:wps="http://schemas.microsoft.com/office/word/2010/wordprocessingShape" mc:Ignorable="w14 w15 w16se w16cid w16 w16cex w16sdtdh wp14">
   <w:abstractNum w:abstractNumId="0" w15:restartNumberingAfterBreak="0">
+    <w:nsid w:val="1FBB763F"/>
+    <w:multiLevelType w:val="hybridMultilevel"/>
+    <w:tmpl w:val="375048D8"/>
+    <w:lvl w:ilvl="0" w:tplc="2000000F">
+      <w:start w:val="1"/>
+      <w:numFmt w:val="decimal"/>
+      <w:lvlText w:val="%1."/>
+      <w:lvlJc w:val="left"/>
+      <w:pPr>
+        <w:ind w:left="720" w:hanging="360"/>
+      </w:pPr>
+    </w:lvl>
+    <w:lvl w:ilvl="1" w:tplc="20000019">
+      <w:start w:val="1"/>
+      <w:numFmt w:val="lowerLetter"/>
+      <w:lvlText w:val="%2."/>
+      <w:lvlJc w:val="left"/>
+      <w:pPr>
+        <w:ind w:left="1440" w:hanging="360"/>
+      </w:pPr>
+    </w:lvl>
+    <w:lvl w:ilvl="2" w:tplc="2000001B" w:tentative="1">
+      <w:start w:val="1"/>
+      <w:numFmt w:val="lowerRoman"/>
+      <w:lvlText w:val="%3."/>
+      <w:lvlJc w:val="right"/>
+      <w:pPr>
+        <w:ind w:left="2160" w:hanging="180"/>
+      </w:pPr>
+    </w:lvl>
+    <w:lvl w:ilvl="3" w:tplc="2000000F" w:tentative="1">
+      <w:start w:val="1"/>
+      <w:numFmt w:val="decimal"/>
+      <w:lvlText w:val="%4."/>
+      <w:lvlJc w:val="left"/>
+      <w:pPr>
+        <w:ind w:left="2880" w:hanging="360"/>
+      </w:pPr>
+    </w:lvl>
+    <w:lvl w:ilvl="4" w:tplc="20000019" w:tentative="1">
+      <w:start w:val="1"/>
+      <w:numFmt w:val="lowerLetter"/>
+      <w:lvlText w:val="%5."/>
+      <w:lvlJc w:val="left"/>
+      <w:pPr>
+        <w:ind w:left="3600" w:hanging="360"/>
+      </w:pPr>
+    </w:lvl>
+    <w:lvl w:ilvl="5" w:tplc="2000001B" w:tentative="1">
+      <w:start w:val="1"/>
+      <w:numFmt w:val="lowerRoman"/>
+      <w:lvlText w:val="%6."/>
+      <w:lvlJc w:val="right"/>
+      <w:pPr>
+        <w:ind w:left="4320" w:hanging="180"/>
+      </w:pPr>
+    </w:lvl>
+    <w:lvl w:ilvl="6" w:tplc="2000000F" w:tentative="1">
+      <w:start w:val="1"/>
+      <w:numFmt w:val="decimal"/>
+      <w:lvlText w:val="%7."/>
+      <w:lvlJc w:val="left"/>
+      <w:pPr>
+        <w:ind w:left="5040" w:hanging="360"/>
+      </w:pPr>
+    </w:lvl>
+    <w:lvl w:ilvl="7" w:tplc="20000019" w:tentative="1">
+      <w:start w:val="1"/>
+      <w:numFmt w:val="lowerLetter"/>
+      <w:lvlText w:val="%8."/>
+      <w:lvlJc w:val="left"/>
+      <w:pPr>
+        <w:ind w:left="5760" w:hanging="360"/>
+      </w:pPr>
+    </w:lvl>
+    <w:lvl w:ilvl="8" w:tplc="2000001B" w:tentative="1">
+      <w:start w:val="1"/>
+      <w:numFmt w:val="lowerRoman"/>
+      <w:lvlText w:val="%9."/>
+      <w:lvlJc w:val="right"/>
+      <w:pPr>
+        <w:ind w:left="6480" w:hanging="180"/>
+      </w:pPr>
+    </w:lvl>
+  </w:abstractNum>
+  <w:abstractNum w:abstractNumId="1" w15:restartNumberingAfterBreak="0">
     <w:nsid w:val="25E33B11"/>
     <w:multiLevelType w:val="hybridMultilevel"/>
     <w:tmpl w:val="5A82A172"/>
@@ -1011,7 +1213,7 @@
       </w:rPr>
     </w:lvl>
   </w:abstractNum>
-  <w:abstractNum w:abstractNumId="1" w15:restartNumberingAfterBreak="0">
+  <w:abstractNum w:abstractNumId="2" w15:restartNumberingAfterBreak="0">
     <w:nsid w:val="705948D3"/>
     <w:multiLevelType w:val="hybridMultilevel"/>
     <w:tmpl w:val="14A696AA"/>
@@ -1098,10 +1300,13 @@
     </w:lvl>
   </w:abstractNum>
   <w:num w:numId="1">
-    <w:abstractNumId w:val="0"/>
+    <w:abstractNumId w:val="1"/>
   </w:num>
   <w:num w:numId="2">
-    <w:abstractNumId w:val="1"/>
+    <w:abstractNumId w:val="2"/>
+  </w:num>
+  <w:num w:numId="3">
+    <w:abstractNumId w:val="0"/>
   </w:num>
 </w:numbering>
 </file>
@@ -1543,6 +1748,29 @@
       <w:contextualSpacing/>
     </w:pPr>
   </w:style>
+  <w:style w:type="character" w:styleId="Hyperlink">
+    <w:name w:val="Hyperlink"/>
+    <w:basedOn w:val="Absatz-Standardschriftart"/>
+    <w:uiPriority w:val="99"/>
+    <w:unhideWhenUsed/>
+    <w:rsid w:val="000841F9"/>
+    <w:rPr>
+      <w:color w:val="0563C1" w:themeColor="hyperlink"/>
+      <w:u w:val="single"/>
+    </w:rPr>
+  </w:style>
+  <w:style w:type="character" w:styleId="NichtaufgelsteErwhnung">
+    <w:name w:val="Unresolved Mention"/>
+    <w:basedOn w:val="Absatz-Standardschriftart"/>
+    <w:uiPriority w:val="99"/>
+    <w:semiHidden/>
+    <w:unhideWhenUsed/>
+    <w:rsid w:val="000841F9"/>
+    <w:rPr>
+      <w:color w:val="605E5C"/>
+      <w:shd w:val="clear" w:color="auto" w:fill="E1DFDD"/>
+    </w:rPr>
+  </w:style>
 </w:styles>
 </file>
 

</xml_diff>

<commit_message>
Bugfixes and more Guides
</commit_message>
<xml_diff>
--- a/setup/Setup-Readme.docx
+++ b/setup/Setup-Readme.docx
@@ -194,19 +194,29 @@
         </w:rPr>
         <w:t xml:space="preserve">(main branch for the running version, </w:t>
       </w:r>
-      <w:proofErr w:type="spellStart"/>
-      <w:r>
-        <w:rPr>
-          <w:lang w:val="en-US"/>
-        </w:rPr>
-        <w:t>hyperledger</w:t>
-      </w:r>
-      <w:proofErr w:type="spellEnd"/>
-      <w:r>
-        <w:rPr>
-          <w:lang w:val="en-US"/>
-        </w:rPr>
-        <w:t xml:space="preserve"> branch alternatively)</w:t>
+      <w:r>
+        <w:rPr>
+          <w:lang w:val="en-US"/>
+        </w:rPr>
+        <w:t>webpack-upgrade</w:t>
+      </w:r>
+      <w:r>
+        <w:rPr>
+          <w:lang w:val="en-US"/>
+        </w:rPr>
+        <w:t xml:space="preserve"> branch alternatively</w:t>
+      </w:r>
+      <w:r>
+        <w:rPr>
+          <w:lang w:val="en-US"/>
+        </w:rPr>
+        <w:t>, but that one is broken currently</w:t>
+      </w:r>
+      <w:r>
+        <w:rPr>
+          <w:lang w:val="en-US"/>
+        </w:rPr>
+        <w:t>)</w:t>
       </w:r>
     </w:p>
     <w:p>
@@ -318,13 +328,45 @@
         <w:rPr>
           <w:lang w:val="en-US"/>
         </w:rPr>
-        <w:t>run ‘</w:t>
+        <w:t xml:space="preserve">in </w:t>
       </w:r>
       <w:proofErr w:type="spellStart"/>
       <w:r>
         <w:rPr>
           <w:lang w:val="en-US"/>
         </w:rPr>
+        <w:t>enzian</w:t>
+      </w:r>
+      <w:proofErr w:type="spellEnd"/>
+      <w:r>
+        <w:rPr>
+          <w:lang w:val="en-US"/>
+        </w:rPr>
+        <w:t xml:space="preserve">-yellow: </w:t>
+      </w:r>
+    </w:p>
+    <w:p>
+      <w:pPr>
+        <w:pStyle w:val="Listenabsatz"/>
+        <w:numPr>
+          <w:ilvl w:val="1"/>
+          <w:numId w:val="2"/>
+        </w:numPr>
+        <w:rPr>
+          <w:lang w:val="en-US"/>
+        </w:rPr>
+      </w:pPr>
+      <w:r>
+        <w:rPr>
+          <w:lang w:val="en-US"/>
+        </w:rPr>
+        <w:t>run “</w:t>
+      </w:r>
+      <w:proofErr w:type="spellStart"/>
+      <w:r>
+        <w:rPr>
+          <w:lang w:val="en-US"/>
+        </w:rPr>
         <w:t>npm</w:t>
       </w:r>
       <w:proofErr w:type="spellEnd"/>
@@ -332,13 +374,71 @@
         <w:rPr>
           <w:lang w:val="en-US"/>
         </w:rPr>
-        <w:t xml:space="preserve"> install’ on all</w:t>
-      </w:r>
-      <w:r>
-        <w:rPr>
-          <w:lang w:val="en-US"/>
-        </w:rPr>
-        <w:t xml:space="preserve"> project roots</w:t>
+        <w:t xml:space="preserve"> install”</w:t>
+      </w:r>
+    </w:p>
+    <w:p>
+      <w:pPr>
+        <w:pStyle w:val="Listenabsatz"/>
+        <w:numPr>
+          <w:ilvl w:val="1"/>
+          <w:numId w:val="2"/>
+        </w:numPr>
+        <w:rPr>
+          <w:lang w:val="en-US"/>
+        </w:rPr>
+      </w:pPr>
+      <w:r>
+        <w:rPr>
+          <w:lang w:val="en-US"/>
+        </w:rPr>
+        <w:t>, then “</w:t>
+      </w:r>
+      <w:proofErr w:type="spellStart"/>
+      <w:r>
+        <w:rPr>
+          <w:lang w:val="en-US"/>
+        </w:rPr>
+        <w:t>npm</w:t>
+      </w:r>
+      <w:proofErr w:type="spellEnd"/>
+      <w:r>
+        <w:rPr>
+          <w:lang w:val="en-US"/>
+        </w:rPr>
+        <w:t xml:space="preserve"> run build” (might be skippable? If not, you might have to re-run this to apply changes for linked projects)</w:t>
+      </w:r>
+    </w:p>
+    <w:p>
+      <w:pPr>
+        <w:pStyle w:val="Listenabsatz"/>
+        <w:numPr>
+          <w:ilvl w:val="1"/>
+          <w:numId w:val="2"/>
+        </w:numPr>
+        <w:rPr>
+          <w:lang w:val="en-US"/>
+        </w:rPr>
+      </w:pPr>
+      <w:r>
+        <w:rPr>
+          <w:lang w:val="en-US"/>
+        </w:rPr>
+        <w:t>, then “</w:t>
+      </w:r>
+      <w:proofErr w:type="spellStart"/>
+      <w:r>
+        <w:rPr>
+          <w:lang w:val="en-US"/>
+        </w:rPr>
+        <w:t>npm</w:t>
+      </w:r>
+      <w:proofErr w:type="spellEnd"/>
+      <w:r>
+        <w:rPr>
+          <w:lang w:val="en-US"/>
+        </w:rPr>
+        <w:t xml:space="preserve"> link”</w:t>
       </w:r>
     </w:p>
     <w:p>
@@ -356,7 +456,301 @@
         <w:rPr>
           <w:lang w:val="en-US"/>
         </w:rPr>
-        <w:t xml:space="preserve">check </w:t>
+        <w:t xml:space="preserve">in chrysalis: </w:t>
+      </w:r>
+    </w:p>
+    <w:p>
+      <w:pPr>
+        <w:pStyle w:val="Listenabsatz"/>
+        <w:numPr>
+          <w:ilvl w:val="1"/>
+          <w:numId w:val="2"/>
+        </w:numPr>
+        <w:rPr>
+          <w:lang w:val="en-US"/>
+        </w:rPr>
+      </w:pPr>
+      <w:r>
+        <w:rPr>
+          <w:lang w:val="en-US"/>
+        </w:rPr>
+        <w:t xml:space="preserve">remove </w:t>
+      </w:r>
+      <w:proofErr w:type="spellStart"/>
+      <w:r>
+        <w:rPr>
+          <w:lang w:val="en-US"/>
+        </w:rPr>
+        <w:t>enzian</w:t>
+      </w:r>
+      <w:proofErr w:type="spellEnd"/>
+      <w:r>
+        <w:rPr>
+          <w:lang w:val="en-US"/>
+        </w:rPr>
+        <w:t xml:space="preserve">-yellow dependency if it exists (from </w:t>
+      </w:r>
+      <w:proofErr w:type="spellStart"/>
+      <w:proofErr w:type="gramStart"/>
+      <w:r>
+        <w:rPr>
+          <w:lang w:val="en-US"/>
+        </w:rPr>
+        <w:t>package.json</w:t>
+      </w:r>
+      <w:proofErr w:type="spellEnd"/>
+      <w:proofErr w:type="gramEnd"/>
+      <w:r>
+        <w:rPr>
+          <w:lang w:val="en-US"/>
+        </w:rPr>
+        <w:t>)</w:t>
+      </w:r>
+    </w:p>
+    <w:p>
+      <w:pPr>
+        <w:pStyle w:val="Listenabsatz"/>
+        <w:numPr>
+          <w:ilvl w:val="1"/>
+          <w:numId w:val="2"/>
+        </w:numPr>
+        <w:rPr>
+          <w:lang w:val="en-US"/>
+        </w:rPr>
+      </w:pPr>
+      <w:r>
+        <w:rPr>
+          <w:lang w:val="en-US"/>
+        </w:rPr>
+        <w:t>run “</w:t>
+      </w:r>
+      <w:proofErr w:type="spellStart"/>
+      <w:r>
+        <w:rPr>
+          <w:lang w:val="en-US"/>
+        </w:rPr>
+        <w:t>npm</w:t>
+      </w:r>
+      <w:proofErr w:type="spellEnd"/>
+      <w:r>
+        <w:rPr>
+          <w:lang w:val="en-US"/>
+        </w:rPr>
+        <w:t xml:space="preserve"> link </w:t>
+      </w:r>
+      <w:proofErr w:type="spellStart"/>
+      <w:r>
+        <w:rPr>
+          <w:lang w:val="en-US"/>
+        </w:rPr>
+        <w:t>enzian</w:t>
+      </w:r>
+      <w:proofErr w:type="spellEnd"/>
+      <w:r>
+        <w:rPr>
+          <w:lang w:val="en-US"/>
+        </w:rPr>
+        <w:t xml:space="preserve">-yellow” </w:t>
+      </w:r>
+      <w:r>
+        <w:rPr>
+          <w:lang w:val="en-US"/>
+        </w:rPr>
+        <w:sym w:font="Wingdings" w:char="F0E0"/>
+      </w:r>
+      <w:r>
+        <w:rPr>
+          <w:lang w:val="en-US"/>
+        </w:rPr>
+        <w:t xml:space="preserve"> this </w:t>
+      </w:r>
+      <w:proofErr w:type="spellStart"/>
+      <w:r>
+        <w:rPr>
+          <w:lang w:val="en-US"/>
+        </w:rPr>
+        <w:t>sym</w:t>
+      </w:r>
+      <w:proofErr w:type="spellEnd"/>
+      <w:r>
+        <w:rPr>
+          <w:lang w:val="en-US"/>
+        </w:rPr>
+        <w:t xml:space="preserve">-links </w:t>
+      </w:r>
+      <w:proofErr w:type="spellStart"/>
+      <w:r>
+        <w:rPr>
+          <w:lang w:val="en-US"/>
+        </w:rPr>
+        <w:t>enzian</w:t>
+      </w:r>
+      <w:proofErr w:type="spellEnd"/>
+      <w:r>
+        <w:rPr>
+          <w:lang w:val="en-US"/>
+        </w:rPr>
+        <w:t>-yellow as a dependency into chrysalis, so changes will immediately affect chrysalis without having to re-install (however dependencies aren’t propagated upwards this way!)</w:t>
+      </w:r>
+    </w:p>
+    <w:p>
+      <w:pPr>
+        <w:pStyle w:val="Listenabsatz"/>
+        <w:numPr>
+          <w:ilvl w:val="1"/>
+          <w:numId w:val="2"/>
+        </w:numPr>
+        <w:rPr>
+          <w:lang w:val="en-US"/>
+        </w:rPr>
+      </w:pPr>
+      <w:r>
+        <w:rPr>
+          <w:lang w:val="en-US"/>
+        </w:rPr>
+        <w:t>“</w:t>
+      </w:r>
+      <w:proofErr w:type="spellStart"/>
+      <w:proofErr w:type="gramStart"/>
+      <w:r>
+        <w:rPr>
+          <w:lang w:val="en-US"/>
+        </w:rPr>
+        <w:t>npm</w:t>
+      </w:r>
+      <w:proofErr w:type="spellEnd"/>
+      <w:proofErr w:type="gramEnd"/>
+      <w:r>
+        <w:rPr>
+          <w:lang w:val="en-US"/>
+        </w:rPr>
+        <w:t xml:space="preserve"> install”</w:t>
+      </w:r>
+    </w:p>
+    <w:p>
+      <w:pPr>
+        <w:pStyle w:val="Listenabsatz"/>
+        <w:numPr>
+          <w:ilvl w:val="0"/>
+          <w:numId w:val="2"/>
+        </w:numPr>
+        <w:rPr>
+          <w:lang w:val="en-US"/>
+        </w:rPr>
+      </w:pPr>
+      <w:r>
+        <w:rPr>
+          <w:lang w:val="en-US"/>
+        </w:rPr>
+        <w:t>run ‘</w:t>
+      </w:r>
+      <w:proofErr w:type="spellStart"/>
+      <w:r>
+        <w:rPr>
+          <w:lang w:val="en-US"/>
+        </w:rPr>
+        <w:t>npm</w:t>
+      </w:r>
+      <w:proofErr w:type="spellEnd"/>
+      <w:r>
+        <w:rPr>
+          <w:lang w:val="en-US"/>
+        </w:rPr>
+        <w:t xml:space="preserve"> install’ on </w:t>
+      </w:r>
+      <w:r>
+        <w:rPr>
+          <w:lang w:val="en-US"/>
+        </w:rPr>
+        <w:t xml:space="preserve">chrysalis-server (and on </w:t>
+      </w:r>
+      <w:proofErr w:type="spellStart"/>
+      <w:r>
+        <w:rPr>
+          <w:lang w:val="en-US"/>
+        </w:rPr>
+        <w:t>enzian</w:t>
+      </w:r>
+      <w:proofErr w:type="spellEnd"/>
+      <w:r>
+        <w:rPr>
+          <w:lang w:val="en-US"/>
+        </w:rPr>
+        <w:t>-yellow-</w:t>
+      </w:r>
+      <w:proofErr w:type="spellStart"/>
+      <w:r>
+        <w:rPr>
+          <w:lang w:val="en-US"/>
+        </w:rPr>
+        <w:t>hyperledger</w:t>
+      </w:r>
+      <w:proofErr w:type="spellEnd"/>
+      <w:r>
+        <w:rPr>
+          <w:lang w:val="en-US"/>
+        </w:rPr>
+        <w:t>-</w:t>
+      </w:r>
+      <w:proofErr w:type="spellStart"/>
+      <w:r>
+        <w:rPr>
+          <w:lang w:val="en-US"/>
+        </w:rPr>
+        <w:t>chaincode</w:t>
+      </w:r>
+      <w:proofErr w:type="spellEnd"/>
+      <w:r>
+        <w:rPr>
+          <w:lang w:val="en-US"/>
+        </w:rPr>
+        <w:t xml:space="preserve"> if used)</w:t>
+      </w:r>
+    </w:p>
+    <w:p>
+      <w:pPr>
+        <w:pStyle w:val="Listenabsatz"/>
+        <w:numPr>
+          <w:ilvl w:val="0"/>
+          <w:numId w:val="2"/>
+        </w:numPr>
+        <w:rPr>
+          <w:lang w:val="en-US"/>
+        </w:rPr>
+      </w:pPr>
+      <w:r>
+        <w:rPr>
+          <w:lang w:val="en-US"/>
+        </w:rPr>
+        <w:t>To start the Persistence-Layer, make sure you’ve followed the steps described in the section ‘</w:t>
+      </w:r>
+      <w:r>
+        <w:rPr>
+          <w:b/>
+          <w:bCs/>
+          <w:lang w:val="en-US"/>
+        </w:rPr>
+        <w:t>Persistence Layer</w:t>
+      </w:r>
+      <w:r>
+        <w:rPr>
+          <w:lang w:val="en-US"/>
+        </w:rPr>
+        <w:t>’, then execute ‘</w:t>
+      </w:r>
+      <w:proofErr w:type="spellStart"/>
+      <w:r>
+        <w:rPr>
+          <w:lang w:val="en-US"/>
+        </w:rPr>
+        <w:t>npm</w:t>
+      </w:r>
+      <w:proofErr w:type="spellEnd"/>
+      <w:r>
+        <w:rPr>
+          <w:lang w:val="en-US"/>
+        </w:rPr>
+        <w:t xml:space="preserve"> run dev’ inside the </w:t>
       </w:r>
       <w:r>
         <w:rPr>
@@ -364,7 +758,31 @@
           <w:iCs/>
           <w:lang w:val="en-US"/>
         </w:rPr>
-        <w:t>chrysalis</w:t>
+        <w:t>chrysalis-server</w:t>
+      </w:r>
+      <w:r>
+        <w:rPr>
+          <w:lang w:val="en-US"/>
+        </w:rPr>
+        <w:t xml:space="preserve"> repository.</w:t>
+      </w:r>
+    </w:p>
+    <w:p>
+      <w:pPr>
+        <w:pStyle w:val="Listenabsatz"/>
+        <w:numPr>
+          <w:ilvl w:val="1"/>
+          <w:numId w:val="2"/>
+        </w:numPr>
+        <w:rPr>
+          <w:lang w:val="en-US"/>
+        </w:rPr>
+      </w:pPr>
+      <w:r>
+        <w:rPr>
+          <w:lang w:val="en-US"/>
+        </w:rPr>
+        <w:t xml:space="preserve">Make sure that the </w:t>
       </w:r>
       <w:r>
         <w:rPr>
@@ -372,23 +790,85 @@
           <w:iCs/>
           <w:lang w:val="en-US"/>
         </w:rPr>
-        <w:t>/</w:t>
-      </w:r>
-      <w:proofErr w:type="spellStart"/>
+        <w:t>chrysalis-server</w:t>
+      </w:r>
+      <w:r>
+        <w:rPr>
+          <w:lang w:val="en-US"/>
+        </w:rPr>
+        <w:t xml:space="preserve"> </w:t>
+      </w:r>
+      <w:r>
+        <w:rPr>
+          <w:lang w:val="en-US"/>
+        </w:rPr>
+        <w:t>app port</w:t>
+      </w:r>
+      <w:r>
+        <w:rPr>
+          <w:lang w:val="en-US"/>
+        </w:rPr>
+        <w:t xml:space="preserve"> and the configured port in </w:t>
+      </w:r>
       <w:r>
         <w:rPr>
           <w:i/>
           <w:iCs/>
           <w:lang w:val="en-US"/>
         </w:rPr>
-        <w:t>package.json</w:t>
-      </w:r>
-      <w:proofErr w:type="spellEnd"/>
-      <w:r>
-        <w:rPr>
-          <w:lang w:val="en-US"/>
-        </w:rPr>
-        <w:t>: Is there a fitting enzian-yellow dependency? If so, you’re good. If you want to install a local version, here’s how:</w:t>
+        <w:t>chrysalis</w:t>
+      </w:r>
+      <w:r>
+        <w:rPr>
+          <w:i/>
+          <w:iCs/>
+          <w:lang w:val="en-US"/>
+        </w:rPr>
+        <w:t xml:space="preserve"> </w:t>
+      </w:r>
+      <w:r>
+        <w:rPr>
+          <w:lang w:val="en-US"/>
+        </w:rPr>
+        <w:t>coincide.</w:t>
+      </w:r>
+    </w:p>
+    <w:p>
+      <w:pPr>
+        <w:pStyle w:val="Listenabsatz"/>
+        <w:numPr>
+          <w:ilvl w:val="0"/>
+          <w:numId w:val="2"/>
+        </w:numPr>
+        <w:rPr>
+          <w:lang w:val="en-US"/>
+        </w:rPr>
+      </w:pPr>
+      <w:r>
+        <w:rPr>
+          <w:lang w:val="en-US"/>
+        </w:rPr>
+        <w:t>To start an Ethereum-Instance on your System, follow the steps in the section ‘</w:t>
+      </w:r>
+      <w:r>
+        <w:rPr>
+          <w:b/>
+          <w:bCs/>
+          <w:lang w:val="en-US"/>
+        </w:rPr>
+        <w:t>Ethereum</w:t>
+      </w:r>
+      <w:r>
+        <w:rPr>
+          <w:lang w:val="en-US"/>
+        </w:rPr>
+        <w:t>’</w:t>
+      </w:r>
+      <w:r>
+        <w:rPr>
+          <w:lang w:val="en-US"/>
+        </w:rPr>
+        <w:t>.</w:t>
       </w:r>
     </w:p>
     <w:p>
@@ -406,147 +886,7 @@
         <w:rPr>
           <w:lang w:val="en-US"/>
         </w:rPr>
-        <w:t xml:space="preserve">in the </w:t>
-      </w:r>
-      <w:proofErr w:type="spellStart"/>
-      <w:r>
-        <w:rPr>
-          <w:lang w:val="en-US"/>
-        </w:rPr>
-        <w:t>enzian</w:t>
-      </w:r>
-      <w:proofErr w:type="spellEnd"/>
-      <w:r>
-        <w:rPr>
-          <w:lang w:val="en-US"/>
-        </w:rPr>
-        <w:t>-yellow folder: ‘</w:t>
-      </w:r>
-      <w:proofErr w:type="spellStart"/>
-      <w:r>
-        <w:rPr>
-          <w:lang w:val="en-US"/>
-        </w:rPr>
-        <w:t>npm</w:t>
-      </w:r>
-      <w:proofErr w:type="spellEnd"/>
-      <w:r>
-        <w:rPr>
-          <w:lang w:val="en-US"/>
-        </w:rPr>
-        <w:t xml:space="preserve"> run build’, then ‘</w:t>
-      </w:r>
-      <w:proofErr w:type="spellStart"/>
-      <w:r>
-        <w:rPr>
-          <w:lang w:val="en-US"/>
-        </w:rPr>
-        <w:t>npm</w:t>
-      </w:r>
-      <w:proofErr w:type="spellEnd"/>
-      <w:r>
-        <w:rPr>
-          <w:lang w:val="en-US"/>
-        </w:rPr>
-        <w:t xml:space="preserve"> link’.</w:t>
-      </w:r>
-    </w:p>
-    <w:p>
-      <w:pPr>
-        <w:pStyle w:val="Listenabsatz"/>
-        <w:numPr>
-          <w:ilvl w:val="1"/>
-          <w:numId w:val="2"/>
-        </w:numPr>
-        <w:rPr>
-          <w:lang w:val="en-US"/>
-        </w:rPr>
-      </w:pPr>
-      <w:r>
-        <w:rPr>
-          <w:lang w:val="en-US"/>
-        </w:rPr>
-        <w:t>In chrysalis: ‘</w:t>
-      </w:r>
-      <w:proofErr w:type="spellStart"/>
-      <w:r>
-        <w:rPr>
-          <w:lang w:val="en-US"/>
-        </w:rPr>
-        <w:t>npm</w:t>
-      </w:r>
-      <w:proofErr w:type="spellEnd"/>
-      <w:r>
-        <w:rPr>
-          <w:lang w:val="en-US"/>
-        </w:rPr>
-        <w:t xml:space="preserve"> link </w:t>
-      </w:r>
-      <w:proofErr w:type="spellStart"/>
-      <w:r>
-        <w:rPr>
-          <w:lang w:val="en-US"/>
-        </w:rPr>
-        <w:t>enzian</w:t>
-      </w:r>
-      <w:proofErr w:type="spellEnd"/>
-      <w:r>
-        <w:rPr>
-          <w:lang w:val="en-US"/>
-        </w:rPr>
-        <w:t xml:space="preserve">-yellow’. This creates a </w:t>
-      </w:r>
-      <w:proofErr w:type="spellStart"/>
-      <w:r>
-        <w:rPr>
-          <w:lang w:val="en-US"/>
-        </w:rPr>
-        <w:t>symlink</w:t>
-      </w:r>
-      <w:proofErr w:type="spellEnd"/>
-      <w:r>
-        <w:rPr>
-          <w:lang w:val="en-US"/>
-        </w:rPr>
-        <w:t xml:space="preserve"> to your project</w:t>
-      </w:r>
-    </w:p>
-    <w:p>
-      <w:pPr>
-        <w:pStyle w:val="Listenabsatz"/>
-        <w:numPr>
-          <w:ilvl w:val="1"/>
-          <w:numId w:val="2"/>
-        </w:numPr>
-        <w:rPr>
-          <w:lang w:val="en-US"/>
-        </w:rPr>
-      </w:pPr>
-      <w:r>
-        <w:rPr>
-          <w:lang w:val="en-US"/>
-        </w:rPr>
-        <w:t xml:space="preserve">If your local version changes, you might need to </w:t>
-      </w:r>
-      <w:r>
-        <w:rPr>
-          <w:lang w:val="en-US"/>
-        </w:rPr>
-        <w:t>rerun ‘</w:t>
-      </w:r>
-      <w:proofErr w:type="spellStart"/>
-      <w:r>
-        <w:rPr>
-          <w:lang w:val="en-US"/>
-        </w:rPr>
-        <w:t>npm</w:t>
-      </w:r>
-      <w:proofErr w:type="spellEnd"/>
-      <w:r>
-        <w:rPr>
-          <w:lang w:val="en-US"/>
-        </w:rPr>
-        <w:t xml:space="preserve"> run build’.</w:t>
+        <w:t>TODO connecting to it and initialization</w:t>
       </w:r>
     </w:p>
     <w:p>
@@ -564,205 +904,108 @@
         <w:rPr>
           <w:lang w:val="en-US"/>
         </w:rPr>
-        <w:t xml:space="preserve"> </w:t>
-      </w:r>
-      <w:r>
-        <w:rPr>
-          <w:lang w:val="en-US"/>
-        </w:rPr>
-        <w:t>To start the Persistence-Layer, make sure you’ve followed the steps described in the section ‘</w:t>
-      </w:r>
-      <w:r>
+        <w:t xml:space="preserve">Having followed these steps, you should now be able to start the </w:t>
+      </w:r>
+      <w:r>
+        <w:rPr>
+          <w:i/>
+          <w:iCs/>
+          <w:lang w:val="en-US"/>
+        </w:rPr>
+        <w:t xml:space="preserve">chrysalis </w:t>
+      </w:r>
+      <w:r>
+        <w:rPr>
+          <w:lang w:val="en-US"/>
+        </w:rPr>
+        <w:t>app by executing ‘</w:t>
+      </w:r>
+      <w:proofErr w:type="spellStart"/>
+      <w:r>
+        <w:rPr>
+          <w:lang w:val="en-US"/>
+        </w:rPr>
+        <w:t>npm</w:t>
+      </w:r>
+      <w:proofErr w:type="spellEnd"/>
+      <w:r>
+        <w:rPr>
+          <w:lang w:val="en-US"/>
+        </w:rPr>
+        <w:t xml:space="preserve"> run start’ at the project root of </w:t>
+      </w:r>
+      <w:r>
+        <w:rPr>
+          <w:i/>
+          <w:iCs/>
+          <w:lang w:val="en-US"/>
+        </w:rPr>
+        <w:t>chrysalis</w:t>
+      </w:r>
+      <w:r>
+        <w:rPr>
+          <w:lang w:val="en-US"/>
+        </w:rPr>
+        <w:t>.</w:t>
+      </w:r>
+      <w:r>
+        <w:rPr>
+          <w:lang w:val="en-US"/>
+        </w:rPr>
+        <w:t xml:space="preserve"> The CLI should then give you the IP/Port address, at which your browser can reach the app</w:t>
+      </w:r>
+    </w:p>
+    <w:p>
+      <w:pPr>
+        <w:rPr>
+          <w:lang w:val="en-US"/>
+        </w:rPr>
+      </w:pPr>
+      <w:r>
+        <w:rPr>
+          <w:lang w:val="en-US"/>
+        </w:rPr>
+        <w:br w:type="page"/>
+      </w:r>
+    </w:p>
+    <w:p>
+      <w:pPr>
         <w:rPr>
           <w:b/>
           <w:bCs/>
           <w:lang w:val="en-US"/>
         </w:rPr>
-        <w:t>Persistence Layer</w:t>
-      </w:r>
-      <w:r>
-        <w:rPr>
-          <w:lang w:val="en-US"/>
-        </w:rPr>
-        <w:t>’, then execute ‘</w:t>
-      </w:r>
-      <w:proofErr w:type="spellStart"/>
-      <w:r>
-        <w:rPr>
-          <w:lang w:val="en-US"/>
-        </w:rPr>
-        <w:t>npm</w:t>
-      </w:r>
-      <w:proofErr w:type="spellEnd"/>
-      <w:r>
-        <w:rPr>
-          <w:lang w:val="en-US"/>
-        </w:rPr>
-        <w:t xml:space="preserve"> run dev’ inside the </w:t>
-      </w:r>
-      <w:r>
-        <w:rPr>
-          <w:i/>
-          <w:iCs/>
-          <w:lang w:val="en-US"/>
-        </w:rPr>
-        <w:t>chrysalis-server</w:t>
-      </w:r>
-      <w:r>
-        <w:rPr>
-          <w:lang w:val="en-US"/>
-        </w:rPr>
-        <w:t xml:space="preserve"> repository.</w:t>
-      </w:r>
-    </w:p>
-    <w:p>
-      <w:pPr>
-        <w:pStyle w:val="Listenabsatz"/>
-        <w:numPr>
-          <w:ilvl w:val="1"/>
-          <w:numId w:val="2"/>
-        </w:numPr>
-        <w:rPr>
-          <w:lang w:val="en-US"/>
-        </w:rPr>
-      </w:pPr>
-      <w:r>
-        <w:rPr>
-          <w:lang w:val="en-US"/>
-        </w:rPr>
-        <w:t xml:space="preserve">Make sure that the </w:t>
-      </w:r>
-      <w:r>
-        <w:rPr>
-          <w:i/>
-          <w:iCs/>
-          <w:lang w:val="en-US"/>
-        </w:rPr>
-        <w:t>chrysalis-server</w:t>
-      </w:r>
-      <w:r>
-        <w:rPr>
-          <w:lang w:val="en-US"/>
-        </w:rPr>
-        <w:t xml:space="preserve"> app (a JSON endpoint) and the configured port in </w:t>
-      </w:r>
-      <w:r>
-        <w:rPr>
-          <w:i/>
-          <w:iCs/>
-          <w:lang w:val="en-US"/>
-        </w:rPr>
-        <w:t>chrysalis</w:t>
-      </w:r>
-      <w:r>
-        <w:rPr>
-          <w:i/>
-          <w:iCs/>
-          <w:lang w:val="en-US"/>
-        </w:rPr>
-        <w:t xml:space="preserve"> </w:t>
-      </w:r>
-      <w:r>
-        <w:rPr>
-          <w:lang w:val="en-US"/>
-        </w:rPr>
-        <w:t>coincide.</w:t>
-      </w:r>
-    </w:p>
-    <w:p>
-      <w:pPr>
-        <w:pStyle w:val="Listenabsatz"/>
-        <w:numPr>
-          <w:ilvl w:val="0"/>
-          <w:numId w:val="2"/>
-        </w:numPr>
-        <w:rPr>
-          <w:lang w:val="en-US"/>
-        </w:rPr>
-      </w:pPr>
-      <w:r>
-        <w:rPr>
-          <w:lang w:val="en-US"/>
-        </w:rPr>
-        <w:t>To start an Ethereum-Instance on your System, follow the steps in the section ‘</w:t>
-      </w:r>
+      </w:pPr>
       <w:r>
         <w:rPr>
           <w:b/>
           <w:bCs/>
           <w:lang w:val="en-US"/>
         </w:rPr>
-        <w:t>Ethereum</w:t>
-      </w:r>
-      <w:r>
-        <w:rPr>
-          <w:lang w:val="en-US"/>
-        </w:rPr>
-        <w:t>’</w:t>
-      </w:r>
-      <w:r>
-        <w:rPr>
-          <w:lang w:val="en-US"/>
-        </w:rPr>
-        <w:t>.</w:t>
-      </w:r>
-    </w:p>
-    <w:p>
-      <w:pPr>
-        <w:pStyle w:val="Listenabsatz"/>
-        <w:numPr>
-          <w:ilvl w:val="0"/>
-          <w:numId w:val="2"/>
-        </w:numPr>
-        <w:rPr>
-          <w:lang w:val="en-US"/>
-        </w:rPr>
-      </w:pPr>
-      <w:r>
-        <w:rPr>
-          <w:lang w:val="en-US"/>
-        </w:rPr>
-        <w:t xml:space="preserve">To start a Hyperledger </w:t>
-      </w:r>
-      <w:proofErr w:type="spellStart"/>
-      <w:r>
-        <w:rPr>
-          <w:lang w:val="en-US"/>
-        </w:rPr>
-        <w:t>Testnetwork</w:t>
-      </w:r>
-      <w:proofErr w:type="spellEnd"/>
-      <w:r>
-        <w:rPr>
-          <w:lang w:val="en-US"/>
-        </w:rPr>
-        <w:t>, follow the steps in the section ‘</w:t>
-      </w:r>
-      <w:r>
+        <w:lastRenderedPageBreak/>
+        <w:t>Persistence Layer:</w:t>
+      </w:r>
+    </w:p>
+    <w:p>
+      <w:pPr>
+        <w:rPr>
+          <w:lang w:val="en-US"/>
+        </w:rPr>
+      </w:pPr>
+      <w:r>
+        <w:rPr>
+          <w:lang w:val="en-US"/>
+        </w:rPr>
+        <w:t>Please refer to the file “README.md” of the chrysalis-server repository!</w:t>
+      </w:r>
+    </w:p>
+    <w:p>
+      <w:pPr>
         <w:rPr>
           <w:b/>
           <w:bCs/>
           <w:lang w:val="en-US"/>
         </w:rPr>
-        <w:t>Hyperledger</w:t>
-      </w:r>
-      <w:r>
-        <w:rPr>
-          <w:lang w:val="en-US"/>
-        </w:rPr>
-        <w:t>’</w:t>
-      </w:r>
-    </w:p>
-    <w:p>
-      <w:pPr>
-        <w:pStyle w:val="Listenabsatz"/>
-        <w:numPr>
-          <w:ilvl w:val="1"/>
-          <w:numId w:val="2"/>
-        </w:numPr>
-        <w:rPr>
-          <w:lang w:val="en-US"/>
-        </w:rPr>
       </w:pPr>
       <w:r>
         <w:rPr>
@@ -770,147 +1013,6 @@
           <w:bCs/>
           <w:lang w:val="en-US"/>
         </w:rPr>
-        <w:t>WARNING</w:t>
-      </w:r>
-      <w:r>
-        <w:rPr>
-          <w:lang w:val="en-US"/>
-        </w:rPr>
-        <w:t xml:space="preserve">: at the time this was written, the </w:t>
-      </w:r>
-      <w:r>
-        <w:rPr>
-          <w:i/>
-          <w:iCs/>
-          <w:lang w:val="en-US"/>
-        </w:rPr>
-        <w:t>chrysalis</w:t>
-      </w:r>
-      <w:r>
-        <w:rPr>
-          <w:lang w:val="en-US"/>
-        </w:rPr>
-        <w:t xml:space="preserve"> app would not run due to compiler issues, when the </w:t>
-      </w:r>
-      <w:r>
-        <w:rPr>
-          <w:i/>
-          <w:iCs/>
-          <w:lang w:val="en-US"/>
-        </w:rPr>
-        <w:t>hyperledger</w:t>
-      </w:r>
-      <w:r>
-        <w:rPr>
-          <w:lang w:val="en-US"/>
-        </w:rPr>
-        <w:t xml:space="preserve"> branch of </w:t>
-      </w:r>
-      <w:r>
-        <w:rPr>
-          <w:i/>
-          <w:iCs/>
-          <w:lang w:val="en-US"/>
-        </w:rPr>
-        <w:t>enzian-yellow</w:t>
-      </w:r>
-      <w:r>
-        <w:rPr>
-          <w:lang w:val="en-US"/>
-        </w:rPr>
-        <w:t xml:space="preserve"> was installed. The branch itself is working and can be tested, but </w:t>
-      </w:r>
-      <w:r>
-        <w:rPr>
-          <w:i/>
-          <w:iCs/>
-          <w:lang w:val="en-US"/>
-        </w:rPr>
-        <w:t>chrysalis</w:t>
-      </w:r>
-      <w:r>
-        <w:rPr>
-          <w:lang w:val="en-US"/>
-        </w:rPr>
-        <w:t xml:space="preserve"> doesn’t integrate it properly.</w:t>
-      </w:r>
-    </w:p>
-    <w:p>
-      <w:pPr>
-        <w:pStyle w:val="Listenabsatz"/>
-        <w:numPr>
-          <w:ilvl w:val="0"/>
-          <w:numId w:val="2"/>
-        </w:numPr>
-        <w:rPr>
-          <w:lang w:val="en-US"/>
-        </w:rPr>
-      </w:pPr>
-      <w:r>
-        <w:rPr>
-          <w:lang w:val="en-US"/>
-        </w:rPr>
-        <w:t xml:space="preserve">Having followed these steps, you should now be able to start the </w:t>
-      </w:r>
-      <w:r>
-        <w:rPr>
-          <w:i/>
-          <w:iCs/>
-          <w:lang w:val="en-US"/>
-        </w:rPr>
-        <w:t xml:space="preserve">chrysalis </w:t>
-      </w:r>
-      <w:r>
-        <w:rPr>
-          <w:lang w:val="en-US"/>
-        </w:rPr>
-        <w:t>app by executing ‘</w:t>
-      </w:r>
-      <w:proofErr w:type="spellStart"/>
-      <w:r>
-        <w:rPr>
-          <w:lang w:val="en-US"/>
-        </w:rPr>
-        <w:t>npm</w:t>
-      </w:r>
-      <w:proofErr w:type="spellEnd"/>
-      <w:r>
-        <w:rPr>
-          <w:lang w:val="en-US"/>
-        </w:rPr>
-        <w:t xml:space="preserve"> run start’ at the project root of </w:t>
-      </w:r>
-      <w:r>
-        <w:rPr>
-          <w:i/>
-          <w:iCs/>
-          <w:lang w:val="en-US"/>
-        </w:rPr>
-        <w:t>chrysalis</w:t>
-      </w:r>
-      <w:r>
-        <w:rPr>
-          <w:lang w:val="en-US"/>
-        </w:rPr>
-        <w:t>.</w:t>
-      </w:r>
-      <w:r>
-        <w:rPr>
-          <w:lang w:val="en-US"/>
-        </w:rPr>
-        <w:t xml:space="preserve"> The CLI should then give you the IP/Port address, at which your browser can reach the app</w:t>
-      </w:r>
-    </w:p>
-    <w:p>
-      <w:pPr>
-        <w:rPr>
-          <w:lang w:val="en-US"/>
-        </w:rPr>
-      </w:pPr>
-      <w:r>
-        <w:rPr>
-          <w:lang w:val="en-US"/>
-        </w:rPr>
         <w:br w:type="page"/>
       </w:r>
     </w:p>
@@ -929,7 +1031,39 @@
           <w:lang w:val="en-US"/>
         </w:rPr>
         <w:lastRenderedPageBreak/>
-        <w:t>Persistence Layer:</w:t>
+        <w:t>Ethereum:</w:t>
+      </w:r>
+    </w:p>
+    <w:p>
+      <w:pPr>
+        <w:pStyle w:val="Listenabsatz"/>
+        <w:numPr>
+          <w:ilvl w:val="0"/>
+          <w:numId w:val="5"/>
+        </w:numPr>
+        <w:rPr>
+          <w:lang w:val="en-US"/>
+        </w:rPr>
+      </w:pPr>
+      <w:r>
+        <w:rPr>
+          <w:lang w:val="en-US"/>
+        </w:rPr>
+        <w:t xml:space="preserve">Create a new Ethereum Network: You only </w:t>
+      </w:r>
+      <w:proofErr w:type="gramStart"/>
+      <w:r>
+        <w:rPr>
+          <w:lang w:val="en-US"/>
+        </w:rPr>
+        <w:t>have to</w:t>
+      </w:r>
+      <w:proofErr w:type="gramEnd"/>
+      <w:r>
+        <w:rPr>
+          <w:lang w:val="en-US"/>
+        </w:rPr>
+        <w:t xml:space="preserve"> do this the first time</w:t>
       </w:r>
     </w:p>
     <w:p>
@@ -964,7 +1098,7 @@
           <w:lang w:val="en-US"/>
         </w:rPr>
         <w:lastRenderedPageBreak/>
-        <w:t>Ethereum:</w:t>
+        <w:t>Hyperledger:</w:t>
       </w:r>
     </w:p>
     <w:p>
@@ -981,16 +1115,95 @@
           <w:bCs/>
           <w:lang w:val="en-US"/>
         </w:rPr>
-        <w:br w:type="page"/>
-      </w:r>
-    </w:p>
-    <w:p>
-      <w:pPr>
+        <w:t>Warning: TODO</w:t>
+      </w:r>
+    </w:p>
+    <w:p>
+      <w:pPr>
+        <w:pStyle w:val="Listenabsatz"/>
+        <w:numPr>
+          <w:ilvl w:val="0"/>
+          <w:numId w:val="4"/>
+        </w:numPr>
+        <w:rPr>
+          <w:lang w:val="en-US"/>
+        </w:rPr>
+      </w:pPr>
+      <w:r>
         <w:rPr>
           <w:b/>
           <w:bCs/>
           <w:lang w:val="en-US"/>
         </w:rPr>
+        <w:t>Setup the Hyperledger test-network</w:t>
+      </w:r>
+      <w:r>
+        <w:rPr>
+          <w:lang w:val="en-US"/>
+        </w:rPr>
+        <w:t xml:space="preserve"> as explained here: TODO LINK</w:t>
+      </w:r>
+    </w:p>
+    <w:p>
+      <w:pPr>
+        <w:pStyle w:val="Listenabsatz"/>
+        <w:numPr>
+          <w:ilvl w:val="1"/>
+          <w:numId w:val="4"/>
+        </w:numPr>
+        <w:rPr>
+          <w:lang w:val="en-US"/>
+        </w:rPr>
+      </w:pPr>
+      <w:r>
+        <w:rPr>
+          <w:lang w:val="en-US"/>
+        </w:rPr>
+        <w:t>We used version 2.2 – your experience and compatibility might suffer if you use a different one.</w:t>
+      </w:r>
+    </w:p>
+    <w:p>
+      <w:pPr>
+        <w:pStyle w:val="Listenabsatz"/>
+        <w:numPr>
+          <w:ilvl w:val="0"/>
+          <w:numId w:val="4"/>
+        </w:numPr>
+        <w:rPr>
+          <w:lang w:val="en-US"/>
+        </w:rPr>
+      </w:pPr>
+      <w:r>
+        <w:rPr>
+          <w:lang w:val="en-US"/>
+        </w:rPr>
+        <w:t xml:space="preserve">Play around with the network a bit, as the tutorials also suggest (they’ll show you how </w:t>
+      </w:r>
+      <w:proofErr w:type="spellStart"/>
+      <w:r>
+        <w:rPr>
+          <w:lang w:val="en-US"/>
+        </w:rPr>
+        <w:t>Chaincode</w:t>
+      </w:r>
+      <w:proofErr w:type="spellEnd"/>
+      <w:r>
+        <w:rPr>
+          <w:lang w:val="en-US"/>
+        </w:rPr>
+        <w:t xml:space="preserve"> is deployed, invoked and so on)</w:t>
+      </w:r>
+    </w:p>
+    <w:p>
+      <w:pPr>
+        <w:pStyle w:val="Listenabsatz"/>
+        <w:numPr>
+          <w:ilvl w:val="0"/>
+          <w:numId w:val="4"/>
+        </w:numPr>
+        <w:rPr>
+          <w:lang w:val="en-US"/>
+        </w:rPr>
       </w:pPr>
       <w:r>
         <w:rPr>
@@ -998,8 +1211,59 @@
           <w:bCs/>
           <w:lang w:val="en-US"/>
         </w:rPr>
-        <w:lastRenderedPageBreak/>
-        <w:t>Hyperledger:</w:t>
+        <w:t>Deploy</w:t>
+      </w:r>
+      <w:r>
+        <w:rPr>
+          <w:lang w:val="en-US"/>
+        </w:rPr>
+        <w:t xml:space="preserve"> the </w:t>
+      </w:r>
+      <w:proofErr w:type="spellStart"/>
+      <w:r>
+        <w:rPr>
+          <w:lang w:val="en-US"/>
+        </w:rPr>
+        <w:t>enzian</w:t>
+      </w:r>
+      <w:proofErr w:type="spellEnd"/>
+      <w:r>
+        <w:rPr>
+          <w:lang w:val="en-US"/>
+        </w:rPr>
+        <w:t>-yellow-</w:t>
+      </w:r>
+      <w:proofErr w:type="spellStart"/>
+      <w:r>
+        <w:rPr>
+          <w:lang w:val="en-US"/>
+        </w:rPr>
+        <w:t>chaincode</w:t>
+      </w:r>
+      <w:proofErr w:type="spellEnd"/>
+      <w:r>
+        <w:rPr>
+          <w:lang w:val="en-US"/>
+        </w:rPr>
+        <w:t>:</w:t>
+      </w:r>
+    </w:p>
+    <w:p>
+      <w:pPr>
+        <w:pStyle w:val="Listenabsatz"/>
+        <w:numPr>
+          <w:ilvl w:val="1"/>
+          <w:numId w:val="4"/>
+        </w:numPr>
+        <w:rPr>
+          <w:lang w:val="en-US"/>
+        </w:rPr>
+      </w:pPr>
+      <w:r>
+        <w:rPr>
+          <w:lang w:val="en-US"/>
+        </w:rPr>
+        <w:t>TODO</w:t>
       </w:r>
     </w:p>
     <w:sectPr>
@@ -1015,6 +1279,178 @@
 <file path=word/numbering.xml><?xml version="1.0" encoding="utf-8"?>
 <w:numbering xmlns:wpc="http://schemas.microsoft.com/office/word/2010/wordprocessingCanvas" xmlns:cx="http://schemas.microsoft.com/office/drawing/2014/chartex" xmlns:cx1="http://schemas.microsoft.com/office/drawing/2015/9/8/chartex" xmlns:cx2="http://schemas.microsoft.com/office/drawing/2015/10/21/chartex" xmlns:cx3="http://schemas.microsoft.com/office/drawing/2016/5/9/chartex" xmlns:cx4="http://schemas.microsoft.com/office/drawing/2016/5/10/chartex" xmlns:cx5="http://schemas.microsoft.com/office/drawing/2016/5/11/chartex" xmlns:cx6="http://schemas.microsoft.com/office/drawing/2016/5/12/chartex" xmlns:cx7="http://schemas.microsoft.com/office/drawing/2016/5/13/chartex" xmlns:cx8="http://schemas.microsoft.com/office/drawing/2016/5/14/chartex" xmlns:mc="http://schemas.openxmlformats.org/markup-compatibility/2006" xmlns:aink="http://schemas.microsoft.com/office/drawing/2016/ink" xmlns:am3d="http://schemas.microsoft.com/office/drawing/2017/model3d" xmlns:o="urn:schemas-microsoft-com:office:office" xmlns:r="http://schemas.openxmlformats.org/officeDocument/2006/relationships" xmlns:m="http://schemas.openxmlformats.org/officeDocument/2006/math" xmlns:v="urn:schemas-microsoft-com:vml" xmlns:wp14="http://schemas.microsoft.com/office/word/2010/wordprocessingDrawing" xmlns:wp="http://schemas.openxmlformats.org/drawingml/2006/wordprocessingDrawing" xmlns:w10="urn:schemas-microsoft-com:office:word" xmlns:w="http://schemas.openxmlformats.org/wordprocessingml/2006/main" xmlns:w14="http://schemas.microsoft.com/office/word/2010/wordml" xmlns:w15="http://schemas.microsoft.com/office/word/2012/wordml" xmlns:w16cex="http://schemas.microsoft.com/office/word/2018/wordml/cex" xmlns:w16cid="http://schemas.microsoft.com/office/word/2016/wordml/cid" xmlns:w16="http://schemas.microsoft.com/office/word/2018/wordml" xmlns:w16sdtdh="http://schemas.microsoft.com/office/word/2020/wordml/sdtdatahash" xmlns:w16se="http://schemas.microsoft.com/office/word/2015/wordml/symex" xmlns:wpg="http://schemas.microsoft.com/office/word/2010/wordprocessingGroup" xmlns:wpi="http://schemas.microsoft.com/office/word/2010/wordprocessingInk" xmlns:wne="http://schemas.microsoft.com/office/word/2006/wordml" xmlns:wps="http://schemas.microsoft.com/office/word/2010/wordprocessingShape" mc:Ignorable="w14 w15 w16se w16cid w16 w16cex w16sdtdh wp14">
   <w:abstractNum w:abstractNumId="0" w15:restartNumberingAfterBreak="0">
+    <w:nsid w:val="0DC3166A"/>
+    <w:multiLevelType w:val="hybridMultilevel"/>
+    <w:tmpl w:val="5044B0C8"/>
+    <w:lvl w:ilvl="0" w:tplc="2000000F">
+      <w:start w:val="1"/>
+      <w:numFmt w:val="decimal"/>
+      <w:lvlText w:val="%1."/>
+      <w:lvlJc w:val="left"/>
+      <w:pPr>
+        <w:ind w:left="720" w:hanging="360"/>
+      </w:pPr>
+    </w:lvl>
+    <w:lvl w:ilvl="1" w:tplc="20000019">
+      <w:start w:val="1"/>
+      <w:numFmt w:val="lowerLetter"/>
+      <w:lvlText w:val="%2."/>
+      <w:lvlJc w:val="left"/>
+      <w:pPr>
+        <w:ind w:left="1440" w:hanging="360"/>
+      </w:pPr>
+    </w:lvl>
+    <w:lvl w:ilvl="2" w:tplc="2000001B" w:tentative="1">
+      <w:start w:val="1"/>
+      <w:numFmt w:val="lowerRoman"/>
+      <w:lvlText w:val="%3."/>
+      <w:lvlJc w:val="right"/>
+      <w:pPr>
+        <w:ind w:left="2160" w:hanging="180"/>
+      </w:pPr>
+    </w:lvl>
+    <w:lvl w:ilvl="3" w:tplc="2000000F" w:tentative="1">
+      <w:start w:val="1"/>
+      <w:numFmt w:val="decimal"/>
+      <w:lvlText w:val="%4."/>
+      <w:lvlJc w:val="left"/>
+      <w:pPr>
+        <w:ind w:left="2880" w:hanging="360"/>
+      </w:pPr>
+    </w:lvl>
+    <w:lvl w:ilvl="4" w:tplc="20000019" w:tentative="1">
+      <w:start w:val="1"/>
+      <w:numFmt w:val="lowerLetter"/>
+      <w:lvlText w:val="%5."/>
+      <w:lvlJc w:val="left"/>
+      <w:pPr>
+        <w:ind w:left="3600" w:hanging="360"/>
+      </w:pPr>
+    </w:lvl>
+    <w:lvl w:ilvl="5" w:tplc="2000001B" w:tentative="1">
+      <w:start w:val="1"/>
+      <w:numFmt w:val="lowerRoman"/>
+      <w:lvlText w:val="%6."/>
+      <w:lvlJc w:val="right"/>
+      <w:pPr>
+        <w:ind w:left="4320" w:hanging="180"/>
+      </w:pPr>
+    </w:lvl>
+    <w:lvl w:ilvl="6" w:tplc="2000000F" w:tentative="1">
+      <w:start w:val="1"/>
+      <w:numFmt w:val="decimal"/>
+      <w:lvlText w:val="%7."/>
+      <w:lvlJc w:val="left"/>
+      <w:pPr>
+        <w:ind w:left="5040" w:hanging="360"/>
+      </w:pPr>
+    </w:lvl>
+    <w:lvl w:ilvl="7" w:tplc="20000019" w:tentative="1">
+      <w:start w:val="1"/>
+      <w:numFmt w:val="lowerLetter"/>
+      <w:lvlText w:val="%8."/>
+      <w:lvlJc w:val="left"/>
+      <w:pPr>
+        <w:ind w:left="5760" w:hanging="360"/>
+      </w:pPr>
+    </w:lvl>
+    <w:lvl w:ilvl="8" w:tplc="2000001B" w:tentative="1">
+      <w:start w:val="1"/>
+      <w:numFmt w:val="lowerRoman"/>
+      <w:lvlText w:val="%9."/>
+      <w:lvlJc w:val="right"/>
+      <w:pPr>
+        <w:ind w:left="6480" w:hanging="180"/>
+      </w:pPr>
+    </w:lvl>
+  </w:abstractNum>
+  <w:abstractNum w:abstractNumId="1" w15:restartNumberingAfterBreak="0">
+    <w:nsid w:val="1ABC489B"/>
+    <w:multiLevelType w:val="hybridMultilevel"/>
+    <w:tmpl w:val="3E9E975A"/>
+    <w:lvl w:ilvl="0" w:tplc="2000000F">
+      <w:start w:val="1"/>
+      <w:numFmt w:val="decimal"/>
+      <w:lvlText w:val="%1."/>
+      <w:lvlJc w:val="left"/>
+      <w:pPr>
+        <w:ind w:left="720" w:hanging="360"/>
+      </w:pPr>
+    </w:lvl>
+    <w:lvl w:ilvl="1" w:tplc="20000019" w:tentative="1">
+      <w:start w:val="1"/>
+      <w:numFmt w:val="lowerLetter"/>
+      <w:lvlText w:val="%2."/>
+      <w:lvlJc w:val="left"/>
+      <w:pPr>
+        <w:ind w:left="1440" w:hanging="360"/>
+      </w:pPr>
+    </w:lvl>
+    <w:lvl w:ilvl="2" w:tplc="2000001B" w:tentative="1">
+      <w:start w:val="1"/>
+      <w:numFmt w:val="lowerRoman"/>
+      <w:lvlText w:val="%3."/>
+      <w:lvlJc w:val="right"/>
+      <w:pPr>
+        <w:ind w:left="2160" w:hanging="180"/>
+      </w:pPr>
+    </w:lvl>
+    <w:lvl w:ilvl="3" w:tplc="2000000F" w:tentative="1">
+      <w:start w:val="1"/>
+      <w:numFmt w:val="decimal"/>
+      <w:lvlText w:val="%4."/>
+      <w:lvlJc w:val="left"/>
+      <w:pPr>
+        <w:ind w:left="2880" w:hanging="360"/>
+      </w:pPr>
+    </w:lvl>
+    <w:lvl w:ilvl="4" w:tplc="20000019" w:tentative="1">
+      <w:start w:val="1"/>
+      <w:numFmt w:val="lowerLetter"/>
+      <w:lvlText w:val="%5."/>
+      <w:lvlJc w:val="left"/>
+      <w:pPr>
+        <w:ind w:left="3600" w:hanging="360"/>
+      </w:pPr>
+    </w:lvl>
+    <w:lvl w:ilvl="5" w:tplc="2000001B" w:tentative="1">
+      <w:start w:val="1"/>
+      <w:numFmt w:val="lowerRoman"/>
+      <w:lvlText w:val="%6."/>
+      <w:lvlJc w:val="right"/>
+      <w:pPr>
+        <w:ind w:left="4320" w:hanging="180"/>
+      </w:pPr>
+    </w:lvl>
+    <w:lvl w:ilvl="6" w:tplc="2000000F" w:tentative="1">
+      <w:start w:val="1"/>
+      <w:numFmt w:val="decimal"/>
+      <w:lvlText w:val="%7."/>
+      <w:lvlJc w:val="left"/>
+      <w:pPr>
+        <w:ind w:left="5040" w:hanging="360"/>
+      </w:pPr>
+    </w:lvl>
+    <w:lvl w:ilvl="7" w:tplc="20000019" w:tentative="1">
+      <w:start w:val="1"/>
+      <w:numFmt w:val="lowerLetter"/>
+      <w:lvlText w:val="%8."/>
+      <w:lvlJc w:val="left"/>
+      <w:pPr>
+        <w:ind w:left="5760" w:hanging="360"/>
+      </w:pPr>
+    </w:lvl>
+    <w:lvl w:ilvl="8" w:tplc="2000001B" w:tentative="1">
+      <w:start w:val="1"/>
+      <w:numFmt w:val="lowerRoman"/>
+      <w:lvlText w:val="%9."/>
+      <w:lvlJc w:val="right"/>
+      <w:pPr>
+        <w:ind w:left="6480" w:hanging="180"/>
+      </w:pPr>
+    </w:lvl>
+  </w:abstractNum>
+  <w:abstractNum w:abstractNumId="2" w15:restartNumberingAfterBreak="0">
     <w:nsid w:val="1FBB763F"/>
     <w:multiLevelType w:val="hybridMultilevel"/>
     <w:tmpl w:val="375048D8"/>
@@ -1100,7 +1536,7 @@
       </w:pPr>
     </w:lvl>
   </w:abstractNum>
-  <w:abstractNum w:abstractNumId="1" w15:restartNumberingAfterBreak="0">
+  <w:abstractNum w:abstractNumId="3" w15:restartNumberingAfterBreak="0">
     <w:nsid w:val="25E33B11"/>
     <w:multiLevelType w:val="hybridMultilevel"/>
     <w:tmpl w:val="5A82A172"/>
@@ -1213,7 +1649,7 @@
       </w:rPr>
     </w:lvl>
   </w:abstractNum>
-  <w:abstractNum w:abstractNumId="2" w15:restartNumberingAfterBreak="0">
+  <w:abstractNum w:abstractNumId="4" w15:restartNumberingAfterBreak="0">
     <w:nsid w:val="705948D3"/>
     <w:multiLevelType w:val="hybridMultilevel"/>
     <w:tmpl w:val="14A696AA"/>
@@ -1235,7 +1671,7 @@
         <w:ind w:left="1440" w:hanging="360"/>
       </w:pPr>
     </w:lvl>
-    <w:lvl w:ilvl="2" w:tplc="2000001B" w:tentative="1">
+    <w:lvl w:ilvl="2" w:tplc="2000001B">
       <w:start w:val="1"/>
       <w:numFmt w:val="lowerRoman"/>
       <w:lvlText w:val="%3."/>
@@ -1300,13 +1736,19 @@
     </w:lvl>
   </w:abstractNum>
   <w:num w:numId="1">
-    <w:abstractNumId w:val="1"/>
+    <w:abstractNumId w:val="3"/>
   </w:num>
   <w:num w:numId="2">
+    <w:abstractNumId w:val="4"/>
+  </w:num>
+  <w:num w:numId="3">
     <w:abstractNumId w:val="2"/>
   </w:num>
-  <w:num w:numId="3">
+  <w:num w:numId="4">
     <w:abstractNumId w:val="0"/>
+  </w:num>
+  <w:num w:numId="5">
+    <w:abstractNumId w:val="1"/>
   </w:num>
 </w:numbering>
 </file>

</xml_diff>

<commit_message>
setup guide and copy pastas improved
</commit_message>
<xml_diff>
--- a/setup/Setup-Readme.docx
+++ b/setup/Setup-Readme.docx
@@ -30,19 +30,11 @@
           <w:lang w:val="en-US"/>
         </w:rPr>
       </w:pPr>
-      <w:proofErr w:type="spellStart"/>
-      <w:r>
-        <w:rPr>
-          <w:lang w:val="en-US"/>
-        </w:rPr>
-        <w:t>Javascript</w:t>
-      </w:r>
-      <w:proofErr w:type="spellEnd"/>
-      <w:r>
-        <w:rPr>
-          <w:lang w:val="en-US"/>
-        </w:rPr>
-        <w:t xml:space="preserve"> &amp; </w:t>
+      <w:r>
+        <w:rPr>
+          <w:lang w:val="en-US"/>
+        </w:rPr>
+        <w:t xml:space="preserve">Javascript &amp; </w:t>
       </w:r>
       <w:r>
         <w:rPr>
@@ -106,30 +98,506 @@
     <w:p>
       <w:pPr>
         <w:pStyle w:val="Listenabsatz"/>
-        <w:numPr>
-          <w:ilvl w:val="0"/>
-          <w:numId w:val="3"/>
-        </w:numPr>
-        <w:rPr>
-          <w:lang w:val="en-US"/>
-        </w:rPr>
-      </w:pPr>
-    </w:p>
-    <w:p>
-      <w:pPr>
+        <w:rPr>
+          <w:lang w:val="en-US"/>
+        </w:rPr>
+      </w:pPr>
+    </w:p>
+    <w:p>
+      <w:pPr>
+        <w:rPr>
+          <w:lang w:val="en-US"/>
+        </w:rPr>
+      </w:pPr>
+      <w:r>
         <w:rPr>
           <w:b/>
           <w:bCs/>
           <w:lang w:val="en-US"/>
         </w:rPr>
-      </w:pPr>
+        <w:t>Pulling and starting the Chrysalis App:</w:t>
+      </w:r>
+    </w:p>
+    <w:p>
+      <w:pPr>
+        <w:pStyle w:val="Listenabsatz"/>
+        <w:numPr>
+          <w:ilvl w:val="0"/>
+          <w:numId w:val="2"/>
+        </w:numPr>
+        <w:rPr>
+          <w:lang w:val="en-US"/>
+        </w:rPr>
+      </w:pPr>
+      <w:r>
+        <w:rPr>
+          <w:lang w:val="en-US"/>
+        </w:rPr>
+        <w:t>Pull these Repositories:</w:t>
+      </w:r>
+    </w:p>
+    <w:p>
+      <w:pPr>
+        <w:pStyle w:val="Listenabsatz"/>
+        <w:numPr>
+          <w:ilvl w:val="1"/>
+          <w:numId w:val="2"/>
+        </w:numPr>
+        <w:rPr>
+          <w:i/>
+          <w:iCs/>
+          <w:lang w:val="en-US"/>
+        </w:rPr>
+      </w:pPr>
+      <w:r>
+        <w:rPr>
+          <w:i/>
+          <w:iCs/>
+          <w:lang w:val="en-US"/>
+        </w:rPr>
+        <w:t>CHRYSALIS</w:t>
+      </w:r>
+      <w:r>
+        <w:rPr>
+          <w:i/>
+          <w:iCs/>
+          <w:lang w:val="en-US"/>
+        </w:rPr>
+        <w:t xml:space="preserve"> </w:t>
+      </w:r>
+      <w:r>
+        <w:rPr>
+          <w:lang w:val="en-US"/>
+        </w:rPr>
+        <w:t xml:space="preserve">(main branch for the running version, </w:t>
+      </w:r>
+      <w:r>
+        <w:rPr>
+          <w:lang w:val="en-US"/>
+        </w:rPr>
+        <w:t>webpack-upgrade</w:t>
+      </w:r>
+      <w:r>
+        <w:rPr>
+          <w:lang w:val="en-US"/>
+        </w:rPr>
+        <w:t xml:space="preserve"> branch alternatively</w:t>
+      </w:r>
+      <w:r>
+        <w:rPr>
+          <w:lang w:val="en-US"/>
+        </w:rPr>
+        <w:t>, but that one is broken currently</w:t>
+      </w:r>
+      <w:r>
+        <w:rPr>
+          <w:lang w:val="en-US"/>
+        </w:rPr>
+        <w:t>)</w:t>
+      </w:r>
+    </w:p>
+    <w:p>
+      <w:pPr>
+        <w:pStyle w:val="Listenabsatz"/>
+        <w:numPr>
+          <w:ilvl w:val="1"/>
+          <w:numId w:val="2"/>
+        </w:numPr>
+        <w:rPr>
+          <w:lang w:val="en-US"/>
+        </w:rPr>
+      </w:pPr>
+      <w:r>
+        <w:rPr>
+          <w:i/>
+          <w:iCs/>
+          <w:lang w:val="en-US"/>
+        </w:rPr>
+        <w:t>enzian-yellow</w:t>
+      </w:r>
+      <w:r>
+        <w:rPr>
+          <w:lang w:val="en-US"/>
+        </w:rPr>
+        <w:t xml:space="preserve"> (main branch for the running version, hyperledger branch alternatively)</w:t>
+      </w:r>
+    </w:p>
+    <w:p>
+      <w:pPr>
+        <w:pStyle w:val="Listenabsatz"/>
+        <w:numPr>
+          <w:ilvl w:val="1"/>
+          <w:numId w:val="2"/>
+        </w:numPr>
+        <w:rPr>
+          <w:i/>
+          <w:iCs/>
+          <w:lang w:val="en-US"/>
+        </w:rPr>
+      </w:pPr>
+      <w:r>
+        <w:rPr>
+          <w:i/>
+          <w:iCs/>
+          <w:lang w:val="en-US"/>
+        </w:rPr>
+        <w:t>chrysalis-server</w:t>
+      </w:r>
+      <w:r>
+        <w:rPr>
+          <w:i/>
+          <w:iCs/>
+          <w:lang w:val="en-US"/>
+        </w:rPr>
+        <w:t xml:space="preserve"> (main)</w:t>
+      </w:r>
+    </w:p>
+    <w:p>
+      <w:pPr>
+        <w:pStyle w:val="Listenabsatz"/>
+        <w:numPr>
+          <w:ilvl w:val="1"/>
+          <w:numId w:val="2"/>
+        </w:numPr>
+        <w:rPr>
+          <w:lang w:val="en-US"/>
+        </w:rPr>
+      </w:pPr>
+      <w:r>
+        <w:rPr>
+          <w:i/>
+          <w:iCs/>
+          <w:lang w:val="en-US"/>
+        </w:rPr>
+        <w:t>enzian-yellow-hyperledger-chaincode</w:t>
+      </w:r>
+      <w:r>
+        <w:rPr>
+          <w:lang w:val="en-US"/>
+        </w:rPr>
+        <w:t xml:space="preserve"> (if you want to use the HL branch</w:t>
+      </w:r>
+      <w:r>
+        <w:rPr>
+          <w:lang w:val="en-US"/>
+        </w:rPr>
+        <w:t>es</w:t>
+      </w:r>
+      <w:r>
+        <w:rPr>
+          <w:lang w:val="en-US"/>
+        </w:rPr>
+        <w:t>)</w:t>
+      </w:r>
+    </w:p>
+    <w:p>
+      <w:pPr>
+        <w:pStyle w:val="Listenabsatz"/>
+        <w:numPr>
+          <w:ilvl w:val="0"/>
+          <w:numId w:val="2"/>
+        </w:numPr>
+        <w:rPr>
+          <w:lang w:val="en-US"/>
+        </w:rPr>
+      </w:pPr>
+      <w:r>
+        <w:rPr>
+          <w:lang w:val="en-US"/>
+        </w:rPr>
+        <w:t xml:space="preserve">in enzian-yellow: </w:t>
+      </w:r>
+    </w:p>
+    <w:p>
+      <w:pPr>
+        <w:pStyle w:val="Listenabsatz"/>
+        <w:numPr>
+          <w:ilvl w:val="1"/>
+          <w:numId w:val="2"/>
+        </w:numPr>
+        <w:rPr>
+          <w:lang w:val="en-US"/>
+        </w:rPr>
+      </w:pPr>
+      <w:r>
+        <w:rPr>
+          <w:lang w:val="en-US"/>
+        </w:rPr>
+        <w:t>run “npm install”</w:t>
+      </w:r>
+    </w:p>
+    <w:p>
+      <w:pPr>
+        <w:pStyle w:val="Listenabsatz"/>
+        <w:numPr>
+          <w:ilvl w:val="1"/>
+          <w:numId w:val="2"/>
+        </w:numPr>
+        <w:rPr>
+          <w:lang w:val="en-US"/>
+        </w:rPr>
+      </w:pPr>
+      <w:r>
+        <w:rPr>
+          <w:lang w:val="en-US"/>
+        </w:rPr>
+        <w:t>, then “npm run build” (might be skippable? If not, you might have to re-run this to apply changes for linked projects)</w:t>
+      </w:r>
+    </w:p>
+    <w:p>
+      <w:pPr>
+        <w:pStyle w:val="Listenabsatz"/>
+        <w:numPr>
+          <w:ilvl w:val="1"/>
+          <w:numId w:val="2"/>
+        </w:numPr>
+        <w:rPr>
+          <w:lang w:val="en-US"/>
+        </w:rPr>
+      </w:pPr>
+      <w:r>
+        <w:rPr>
+          <w:lang w:val="en-US"/>
+        </w:rPr>
+        <w:t>, then “npm link”</w:t>
+      </w:r>
+    </w:p>
+    <w:p>
+      <w:pPr>
+        <w:pStyle w:val="Listenabsatz"/>
+        <w:numPr>
+          <w:ilvl w:val="0"/>
+          <w:numId w:val="2"/>
+        </w:numPr>
+        <w:rPr>
+          <w:lang w:val="en-US"/>
+        </w:rPr>
+      </w:pPr>
+      <w:r>
+        <w:rPr>
+          <w:lang w:val="en-US"/>
+        </w:rPr>
+        <w:t xml:space="preserve">in chrysalis: </w:t>
+      </w:r>
+    </w:p>
+    <w:p>
+      <w:pPr>
+        <w:pStyle w:val="Listenabsatz"/>
+        <w:numPr>
+          <w:ilvl w:val="1"/>
+          <w:numId w:val="2"/>
+        </w:numPr>
+        <w:rPr>
+          <w:lang w:val="en-US"/>
+        </w:rPr>
+      </w:pPr>
+      <w:r>
+        <w:rPr>
+          <w:lang w:val="en-US"/>
+        </w:rPr>
+        <w:t>remove enzian-yellow dependency if it exists (from package.json)</w:t>
+      </w:r>
+    </w:p>
+    <w:p>
+      <w:pPr>
+        <w:pStyle w:val="Listenabsatz"/>
+        <w:numPr>
+          <w:ilvl w:val="1"/>
+          <w:numId w:val="2"/>
+        </w:numPr>
+        <w:rPr>
+          <w:lang w:val="en-US"/>
+        </w:rPr>
+      </w:pPr>
+      <w:r>
+        <w:rPr>
+          <w:lang w:val="en-US"/>
+        </w:rPr>
+        <w:t xml:space="preserve">run “npm link enzian-yellow” </w:t>
+      </w:r>
+      <w:r>
+        <w:rPr>
+          <w:lang w:val="en-US"/>
+        </w:rPr>
+        <w:sym w:font="Wingdings" w:char="F0E0"/>
+      </w:r>
+      <w:r>
+        <w:rPr>
+          <w:lang w:val="en-US"/>
+        </w:rPr>
+        <w:t xml:space="preserve"> this sym-links enzian-yellow as a dependency into chrysalis, so changes will immediately affect chrysalis without having to re-install (however dependencies aren’t propagated upwards this way!)</w:t>
+      </w:r>
+    </w:p>
+    <w:p>
+      <w:pPr>
+        <w:pStyle w:val="Listenabsatz"/>
+        <w:numPr>
+          <w:ilvl w:val="1"/>
+          <w:numId w:val="2"/>
+        </w:numPr>
+        <w:rPr>
+          <w:lang w:val="en-US"/>
+        </w:rPr>
+      </w:pPr>
+      <w:r>
+        <w:rPr>
+          <w:lang w:val="en-US"/>
+        </w:rPr>
+        <w:t>“npm install”</w:t>
+      </w:r>
+    </w:p>
+    <w:p>
+      <w:pPr>
+        <w:pStyle w:val="Listenabsatz"/>
+        <w:numPr>
+          <w:ilvl w:val="0"/>
+          <w:numId w:val="2"/>
+        </w:numPr>
+        <w:rPr>
+          <w:lang w:val="en-US"/>
+        </w:rPr>
+      </w:pPr>
+      <w:r>
+        <w:rPr>
+          <w:lang w:val="en-US"/>
+        </w:rPr>
+        <w:t xml:space="preserve">run ‘npm install’ on </w:t>
+      </w:r>
+      <w:r>
+        <w:rPr>
+          <w:lang w:val="en-US"/>
+        </w:rPr>
+        <w:t>chrysalis-server (and on enzian-yellow-hyperledger-chaincode if used)</w:t>
+      </w:r>
+    </w:p>
+    <w:p>
+      <w:pPr>
+        <w:pStyle w:val="Listenabsatz"/>
+        <w:numPr>
+          <w:ilvl w:val="0"/>
+          <w:numId w:val="2"/>
+        </w:numPr>
+        <w:rPr>
+          <w:lang w:val="en-US"/>
+        </w:rPr>
+      </w:pPr>
+      <w:r>
+        <w:rPr>
+          <w:lang w:val="en-US"/>
+        </w:rPr>
+        <w:t>To start the Persistence-Layer, make sure you’ve followed the steps described in the section ‘</w:t>
+      </w:r>
       <w:r>
         <w:rPr>
           <w:b/>
           <w:bCs/>
           <w:lang w:val="en-US"/>
         </w:rPr>
-        <w:br w:type="column"/>
+        <w:t>Persistence Layer</w:t>
+      </w:r>
+      <w:r>
+        <w:rPr>
+          <w:lang w:val="en-US"/>
+        </w:rPr>
+        <w:t xml:space="preserve">’, then execute ‘npm run dev’ inside the </w:t>
+      </w:r>
+      <w:r>
+        <w:rPr>
+          <w:i/>
+          <w:iCs/>
+          <w:lang w:val="en-US"/>
+        </w:rPr>
+        <w:t>chrysalis-server</w:t>
+      </w:r>
+      <w:r>
+        <w:rPr>
+          <w:lang w:val="en-US"/>
+        </w:rPr>
+        <w:t xml:space="preserve"> repository.</w:t>
+      </w:r>
+    </w:p>
+    <w:p>
+      <w:pPr>
+        <w:pStyle w:val="Listenabsatz"/>
+        <w:numPr>
+          <w:ilvl w:val="1"/>
+          <w:numId w:val="2"/>
+        </w:numPr>
+        <w:rPr>
+          <w:lang w:val="en-US"/>
+        </w:rPr>
+      </w:pPr>
+      <w:r>
+        <w:rPr>
+          <w:lang w:val="en-US"/>
+        </w:rPr>
+        <w:t xml:space="preserve">Make sure that the </w:t>
+      </w:r>
+      <w:r>
+        <w:rPr>
+          <w:i/>
+          <w:iCs/>
+          <w:lang w:val="en-US"/>
+        </w:rPr>
+        <w:t>chrysalis-server</w:t>
+      </w:r>
+      <w:r>
+        <w:rPr>
+          <w:lang w:val="en-US"/>
+        </w:rPr>
+        <w:t xml:space="preserve"> </w:t>
+      </w:r>
+      <w:r>
+        <w:rPr>
+          <w:lang w:val="en-US"/>
+        </w:rPr>
+        <w:t>app port</w:t>
+      </w:r>
+      <w:r>
+        <w:rPr>
+          <w:lang w:val="en-US"/>
+        </w:rPr>
+        <w:t xml:space="preserve"> and the configured port in </w:t>
+      </w:r>
+      <w:r>
+        <w:rPr>
+          <w:i/>
+          <w:iCs/>
+          <w:lang w:val="en-US"/>
+        </w:rPr>
+        <w:t>chrysalis</w:t>
+      </w:r>
+      <w:r>
+        <w:rPr>
+          <w:i/>
+          <w:iCs/>
+          <w:lang w:val="en-US"/>
+        </w:rPr>
+        <w:t xml:space="preserve"> </w:t>
+      </w:r>
+      <w:r>
+        <w:rPr>
+          <w:lang w:val="en-US"/>
+        </w:rPr>
+        <w:t>coincide.</w:t>
+      </w:r>
+    </w:p>
+    <w:p>
+      <w:pPr>
+        <w:pStyle w:val="Listenabsatz"/>
+        <w:numPr>
+          <w:ilvl w:val="0"/>
+          <w:numId w:val="2"/>
+        </w:numPr>
+        <w:rPr>
+          <w:lang w:val="en-US"/>
+        </w:rPr>
+      </w:pPr>
+      <w:r>
+        <w:rPr>
+          <w:lang w:val="en-US"/>
+        </w:rPr>
+        <w:t>To start an Ethereum-Instance on your System, follow the steps in the section ‘</w:t>
       </w:r>
       <w:r>
         <w:rPr>
@@ -137,8 +605,37 @@
           <w:bCs/>
           <w:lang w:val="en-US"/>
         </w:rPr>
-        <w:lastRenderedPageBreak/>
-        <w:t>Pulling and starting the Chrysalis App:</w:t>
+        <w:t>Ethereum</w:t>
+      </w:r>
+      <w:r>
+        <w:rPr>
+          <w:lang w:val="en-US"/>
+        </w:rPr>
+        <w:t>’</w:t>
+      </w:r>
+      <w:r>
+        <w:rPr>
+          <w:lang w:val="en-US"/>
+        </w:rPr>
+        <w:t>.</w:t>
+      </w:r>
+    </w:p>
+    <w:p>
+      <w:pPr>
+        <w:pStyle w:val="Listenabsatz"/>
+        <w:numPr>
+          <w:ilvl w:val="1"/>
+          <w:numId w:val="2"/>
+        </w:numPr>
+        <w:rPr>
+          <w:lang w:val="en-US"/>
+        </w:rPr>
+      </w:pPr>
+      <w:r>
+        <w:rPr>
+          <w:lang w:val="en-US"/>
+        </w:rPr>
+        <w:t>TODO connecting to it and initialization</w:t>
       </w:r>
     </w:p>
     <w:p>
@@ -156,816 +653,85 @@
         <w:rPr>
           <w:lang w:val="en-US"/>
         </w:rPr>
-        <w:t>Pull these Repositories:</w:t>
-      </w:r>
-    </w:p>
-    <w:p>
-      <w:pPr>
-        <w:pStyle w:val="Listenabsatz"/>
-        <w:numPr>
-          <w:ilvl w:val="1"/>
-          <w:numId w:val="2"/>
-        </w:numPr>
-        <w:rPr>
-          <w:i/>
-          <w:iCs/>
-          <w:lang w:val="en-US"/>
-        </w:rPr>
-      </w:pPr>
-      <w:r>
-        <w:rPr>
-          <w:i/>
-          <w:iCs/>
-          <w:lang w:val="en-US"/>
-        </w:rPr>
-        <w:t>CHRYSALIS</w:t>
-      </w:r>
-      <w:r>
-        <w:rPr>
-          <w:i/>
-          <w:iCs/>
-          <w:lang w:val="en-US"/>
-        </w:rPr>
-        <w:t xml:space="preserve"> </w:t>
-      </w:r>
-      <w:r>
-        <w:rPr>
-          <w:lang w:val="en-US"/>
-        </w:rPr>
-        <w:t xml:space="preserve">(main branch for the running version, </w:t>
-      </w:r>
-      <w:r>
-        <w:rPr>
-          <w:lang w:val="en-US"/>
-        </w:rPr>
-        <w:t>webpack-upgrade</w:t>
-      </w:r>
-      <w:r>
-        <w:rPr>
-          <w:lang w:val="en-US"/>
-        </w:rPr>
-        <w:t xml:space="preserve"> branch alternatively</w:t>
-      </w:r>
-      <w:r>
-        <w:rPr>
-          <w:lang w:val="en-US"/>
-        </w:rPr>
-        <w:t>, but that one is broken currently</w:t>
-      </w:r>
-      <w:r>
-        <w:rPr>
-          <w:lang w:val="en-US"/>
-        </w:rPr>
-        <w:t>)</w:t>
-      </w:r>
-    </w:p>
-    <w:p>
-      <w:pPr>
-        <w:pStyle w:val="Listenabsatz"/>
-        <w:numPr>
-          <w:ilvl w:val="1"/>
-          <w:numId w:val="2"/>
-        </w:numPr>
-        <w:rPr>
-          <w:lang w:val="en-US"/>
-        </w:rPr>
-      </w:pPr>
-      <w:r>
-        <w:rPr>
-          <w:i/>
-          <w:iCs/>
-          <w:lang w:val="en-US"/>
-        </w:rPr>
-        <w:t>enzian-yellow</w:t>
-      </w:r>
-      <w:r>
-        <w:rPr>
-          <w:lang w:val="en-US"/>
-        </w:rPr>
-        <w:t xml:space="preserve"> (main branch for the running version, hyperledger branch alternatively)</w:t>
-      </w:r>
-    </w:p>
-    <w:p>
-      <w:pPr>
-        <w:pStyle w:val="Listenabsatz"/>
-        <w:numPr>
-          <w:ilvl w:val="1"/>
-          <w:numId w:val="2"/>
-        </w:numPr>
-        <w:rPr>
-          <w:i/>
-          <w:iCs/>
-          <w:lang w:val="en-US"/>
-        </w:rPr>
-      </w:pPr>
-      <w:r>
-        <w:rPr>
-          <w:i/>
-          <w:iCs/>
-          <w:lang w:val="en-US"/>
-        </w:rPr>
-        <w:t>chrysalis-server</w:t>
-      </w:r>
-      <w:r>
-        <w:rPr>
-          <w:i/>
-          <w:iCs/>
-          <w:lang w:val="en-US"/>
-        </w:rPr>
-        <w:t xml:space="preserve"> (main)</w:t>
-      </w:r>
-    </w:p>
-    <w:p>
-      <w:pPr>
-        <w:pStyle w:val="Listenabsatz"/>
-        <w:numPr>
-          <w:ilvl w:val="1"/>
-          <w:numId w:val="2"/>
-        </w:numPr>
-        <w:rPr>
-          <w:lang w:val="en-US"/>
-        </w:rPr>
-      </w:pPr>
-      <w:r>
-        <w:rPr>
-          <w:i/>
-          <w:iCs/>
-          <w:lang w:val="en-US"/>
-        </w:rPr>
-        <w:t>enzian-yellow-hyperledger-chaincode</w:t>
-      </w:r>
-      <w:r>
-        <w:rPr>
-          <w:lang w:val="en-US"/>
-        </w:rPr>
-        <w:t xml:space="preserve"> (if you want to use the HL branch</w:t>
-      </w:r>
-      <w:r>
-        <w:rPr>
-          <w:lang w:val="en-US"/>
-        </w:rPr>
-        <w:t>es</w:t>
-      </w:r>
-      <w:r>
-        <w:rPr>
-          <w:lang w:val="en-US"/>
-        </w:rPr>
-        <w:t>)</w:t>
-      </w:r>
-    </w:p>
-    <w:p>
-      <w:pPr>
-        <w:pStyle w:val="Listenabsatz"/>
-        <w:numPr>
-          <w:ilvl w:val="0"/>
-          <w:numId w:val="2"/>
-        </w:numPr>
-        <w:rPr>
-          <w:lang w:val="en-US"/>
-        </w:rPr>
-      </w:pPr>
-      <w:r>
-        <w:rPr>
-          <w:lang w:val="en-US"/>
-        </w:rPr>
-        <w:t xml:space="preserve">in </w:t>
-      </w:r>
-      <w:proofErr w:type="spellStart"/>
-      <w:r>
-        <w:rPr>
-          <w:lang w:val="en-US"/>
-        </w:rPr>
-        <w:t>enzian</w:t>
-      </w:r>
-      <w:proofErr w:type="spellEnd"/>
-      <w:r>
-        <w:rPr>
-          <w:lang w:val="en-US"/>
-        </w:rPr>
-        <w:t xml:space="preserve">-yellow: </w:t>
-      </w:r>
-    </w:p>
-    <w:p>
-      <w:pPr>
-        <w:pStyle w:val="Listenabsatz"/>
-        <w:numPr>
-          <w:ilvl w:val="1"/>
-          <w:numId w:val="2"/>
-        </w:numPr>
-        <w:rPr>
-          <w:lang w:val="en-US"/>
-        </w:rPr>
-      </w:pPr>
-      <w:r>
-        <w:rPr>
-          <w:lang w:val="en-US"/>
-        </w:rPr>
-        <w:t>run “</w:t>
-      </w:r>
-      <w:proofErr w:type="spellStart"/>
-      <w:r>
-        <w:rPr>
-          <w:lang w:val="en-US"/>
-        </w:rPr>
-        <w:t>npm</w:t>
-      </w:r>
-      <w:proofErr w:type="spellEnd"/>
-      <w:r>
-        <w:rPr>
-          <w:lang w:val="en-US"/>
-        </w:rPr>
-        <w:t xml:space="preserve"> install”</w:t>
-      </w:r>
-    </w:p>
-    <w:p>
-      <w:pPr>
-        <w:pStyle w:val="Listenabsatz"/>
-        <w:numPr>
-          <w:ilvl w:val="1"/>
-          <w:numId w:val="2"/>
-        </w:numPr>
-        <w:rPr>
-          <w:lang w:val="en-US"/>
-        </w:rPr>
-      </w:pPr>
-      <w:r>
-        <w:rPr>
-          <w:lang w:val="en-US"/>
-        </w:rPr>
-        <w:t>, then “</w:t>
-      </w:r>
-      <w:proofErr w:type="spellStart"/>
-      <w:r>
-        <w:rPr>
-          <w:lang w:val="en-US"/>
-        </w:rPr>
-        <w:t>npm</w:t>
-      </w:r>
-      <w:proofErr w:type="spellEnd"/>
-      <w:r>
-        <w:rPr>
-          <w:lang w:val="en-US"/>
-        </w:rPr>
-        <w:t xml:space="preserve"> run build” (might be skippable? If not, you might have to re-run this to apply changes for linked projects)</w:t>
-      </w:r>
-    </w:p>
-    <w:p>
-      <w:pPr>
-        <w:pStyle w:val="Listenabsatz"/>
-        <w:numPr>
-          <w:ilvl w:val="1"/>
-          <w:numId w:val="2"/>
-        </w:numPr>
-        <w:rPr>
-          <w:lang w:val="en-US"/>
-        </w:rPr>
-      </w:pPr>
-      <w:r>
-        <w:rPr>
-          <w:lang w:val="en-US"/>
-        </w:rPr>
-        <w:t>, then “</w:t>
-      </w:r>
-      <w:proofErr w:type="spellStart"/>
-      <w:r>
-        <w:rPr>
-          <w:lang w:val="en-US"/>
-        </w:rPr>
-        <w:t>npm</w:t>
-      </w:r>
-      <w:proofErr w:type="spellEnd"/>
-      <w:r>
-        <w:rPr>
-          <w:lang w:val="en-US"/>
-        </w:rPr>
-        <w:t xml:space="preserve"> link”</w:t>
-      </w:r>
-    </w:p>
-    <w:p>
-      <w:pPr>
-        <w:pStyle w:val="Listenabsatz"/>
-        <w:numPr>
-          <w:ilvl w:val="0"/>
-          <w:numId w:val="2"/>
-        </w:numPr>
-        <w:rPr>
-          <w:lang w:val="en-US"/>
-        </w:rPr>
-      </w:pPr>
-      <w:r>
-        <w:rPr>
-          <w:lang w:val="en-US"/>
-        </w:rPr>
-        <w:t xml:space="preserve">in chrysalis: </w:t>
-      </w:r>
-    </w:p>
-    <w:p>
-      <w:pPr>
-        <w:pStyle w:val="Listenabsatz"/>
-        <w:numPr>
-          <w:ilvl w:val="1"/>
-          <w:numId w:val="2"/>
-        </w:numPr>
-        <w:rPr>
-          <w:lang w:val="en-US"/>
-        </w:rPr>
-      </w:pPr>
-      <w:r>
-        <w:rPr>
-          <w:lang w:val="en-US"/>
-        </w:rPr>
-        <w:t xml:space="preserve">remove </w:t>
-      </w:r>
-      <w:proofErr w:type="spellStart"/>
-      <w:r>
-        <w:rPr>
-          <w:lang w:val="en-US"/>
-        </w:rPr>
-        <w:t>enzian</w:t>
-      </w:r>
-      <w:proofErr w:type="spellEnd"/>
-      <w:r>
-        <w:rPr>
-          <w:lang w:val="en-US"/>
-        </w:rPr>
-        <w:t xml:space="preserve">-yellow dependency if it exists (from </w:t>
-      </w:r>
-      <w:proofErr w:type="spellStart"/>
-      <w:proofErr w:type="gramStart"/>
-      <w:r>
-        <w:rPr>
-          <w:lang w:val="en-US"/>
-        </w:rPr>
-        <w:t>package.json</w:t>
-      </w:r>
-      <w:proofErr w:type="spellEnd"/>
-      <w:proofErr w:type="gramEnd"/>
-      <w:r>
-        <w:rPr>
-          <w:lang w:val="en-US"/>
-        </w:rPr>
-        <w:t>)</w:t>
-      </w:r>
-    </w:p>
-    <w:p>
-      <w:pPr>
-        <w:pStyle w:val="Listenabsatz"/>
-        <w:numPr>
-          <w:ilvl w:val="1"/>
-          <w:numId w:val="2"/>
-        </w:numPr>
-        <w:rPr>
-          <w:lang w:val="en-US"/>
-        </w:rPr>
-      </w:pPr>
-      <w:r>
-        <w:rPr>
-          <w:lang w:val="en-US"/>
-        </w:rPr>
-        <w:t>run “</w:t>
-      </w:r>
-      <w:proofErr w:type="spellStart"/>
-      <w:r>
-        <w:rPr>
-          <w:lang w:val="en-US"/>
-        </w:rPr>
-        <w:t>npm</w:t>
-      </w:r>
-      <w:proofErr w:type="spellEnd"/>
-      <w:r>
-        <w:rPr>
-          <w:lang w:val="en-US"/>
-        </w:rPr>
-        <w:t xml:space="preserve"> link </w:t>
-      </w:r>
-      <w:proofErr w:type="spellStart"/>
-      <w:r>
-        <w:rPr>
-          <w:lang w:val="en-US"/>
-        </w:rPr>
-        <w:t>enzian</w:t>
-      </w:r>
-      <w:proofErr w:type="spellEnd"/>
-      <w:r>
-        <w:rPr>
-          <w:lang w:val="en-US"/>
-        </w:rPr>
-        <w:t xml:space="preserve">-yellow” </w:t>
-      </w:r>
-      <w:r>
-        <w:rPr>
-          <w:lang w:val="en-US"/>
-        </w:rPr>
-        <w:sym w:font="Wingdings" w:char="F0E0"/>
-      </w:r>
-      <w:r>
-        <w:rPr>
-          <w:lang w:val="en-US"/>
-        </w:rPr>
-        <w:t xml:space="preserve"> this </w:t>
-      </w:r>
-      <w:proofErr w:type="spellStart"/>
-      <w:r>
-        <w:rPr>
-          <w:lang w:val="en-US"/>
-        </w:rPr>
-        <w:t>sym</w:t>
-      </w:r>
-      <w:proofErr w:type="spellEnd"/>
-      <w:r>
-        <w:rPr>
-          <w:lang w:val="en-US"/>
-        </w:rPr>
-        <w:t xml:space="preserve">-links </w:t>
-      </w:r>
-      <w:proofErr w:type="spellStart"/>
-      <w:r>
-        <w:rPr>
-          <w:lang w:val="en-US"/>
-        </w:rPr>
-        <w:t>enzian</w:t>
-      </w:r>
-      <w:proofErr w:type="spellEnd"/>
-      <w:r>
-        <w:rPr>
-          <w:lang w:val="en-US"/>
-        </w:rPr>
-        <w:t>-yellow as a dependency into chrysalis, so changes will immediately affect chrysalis without having to re-install (however dependencies aren’t propagated upwards this way!)</w:t>
-      </w:r>
-    </w:p>
-    <w:p>
-      <w:pPr>
-        <w:pStyle w:val="Listenabsatz"/>
-        <w:numPr>
-          <w:ilvl w:val="1"/>
-          <w:numId w:val="2"/>
-        </w:numPr>
-        <w:rPr>
-          <w:lang w:val="en-US"/>
-        </w:rPr>
-      </w:pPr>
-      <w:r>
-        <w:rPr>
-          <w:lang w:val="en-US"/>
-        </w:rPr>
-        <w:t>“</w:t>
-      </w:r>
-      <w:proofErr w:type="spellStart"/>
-      <w:proofErr w:type="gramStart"/>
-      <w:r>
-        <w:rPr>
-          <w:lang w:val="en-US"/>
-        </w:rPr>
-        <w:t>npm</w:t>
-      </w:r>
-      <w:proofErr w:type="spellEnd"/>
-      <w:proofErr w:type="gramEnd"/>
-      <w:r>
-        <w:rPr>
-          <w:lang w:val="en-US"/>
-        </w:rPr>
-        <w:t xml:space="preserve"> install”</w:t>
-      </w:r>
-    </w:p>
-    <w:p>
-      <w:pPr>
-        <w:pStyle w:val="Listenabsatz"/>
-        <w:numPr>
-          <w:ilvl w:val="0"/>
-          <w:numId w:val="2"/>
-        </w:numPr>
-        <w:rPr>
-          <w:lang w:val="en-US"/>
-        </w:rPr>
-      </w:pPr>
-      <w:r>
-        <w:rPr>
-          <w:lang w:val="en-US"/>
-        </w:rPr>
-        <w:t>run ‘</w:t>
-      </w:r>
-      <w:proofErr w:type="spellStart"/>
-      <w:r>
-        <w:rPr>
-          <w:lang w:val="en-US"/>
-        </w:rPr>
-        <w:t>npm</w:t>
-      </w:r>
-      <w:proofErr w:type="spellEnd"/>
-      <w:r>
-        <w:rPr>
-          <w:lang w:val="en-US"/>
-        </w:rPr>
-        <w:t xml:space="preserve"> install’ on </w:t>
-      </w:r>
-      <w:r>
-        <w:rPr>
-          <w:lang w:val="en-US"/>
-        </w:rPr>
-        <w:t xml:space="preserve">chrysalis-server (and on </w:t>
-      </w:r>
-      <w:proofErr w:type="spellStart"/>
-      <w:r>
-        <w:rPr>
-          <w:lang w:val="en-US"/>
-        </w:rPr>
-        <w:t>enzian</w:t>
-      </w:r>
-      <w:proofErr w:type="spellEnd"/>
-      <w:r>
-        <w:rPr>
-          <w:lang w:val="en-US"/>
-        </w:rPr>
-        <w:t>-yellow-</w:t>
-      </w:r>
-      <w:proofErr w:type="spellStart"/>
-      <w:r>
-        <w:rPr>
-          <w:lang w:val="en-US"/>
-        </w:rPr>
-        <w:t>hyperledger</w:t>
-      </w:r>
-      <w:proofErr w:type="spellEnd"/>
-      <w:r>
-        <w:rPr>
-          <w:lang w:val="en-US"/>
-        </w:rPr>
-        <w:t>-</w:t>
-      </w:r>
-      <w:proofErr w:type="spellStart"/>
-      <w:r>
-        <w:rPr>
-          <w:lang w:val="en-US"/>
-        </w:rPr>
-        <w:t>chaincode</w:t>
-      </w:r>
-      <w:proofErr w:type="spellEnd"/>
-      <w:r>
-        <w:rPr>
-          <w:lang w:val="en-US"/>
-        </w:rPr>
-        <w:t xml:space="preserve"> if used)</w:t>
-      </w:r>
-    </w:p>
-    <w:p>
-      <w:pPr>
-        <w:pStyle w:val="Listenabsatz"/>
-        <w:numPr>
-          <w:ilvl w:val="0"/>
-          <w:numId w:val="2"/>
-        </w:numPr>
-        <w:rPr>
-          <w:lang w:val="en-US"/>
-        </w:rPr>
-      </w:pPr>
-      <w:r>
-        <w:rPr>
-          <w:lang w:val="en-US"/>
-        </w:rPr>
-        <w:t>To start the Persistence-Layer, make sure you’ve followed the steps described in the section ‘</w:t>
-      </w:r>
-      <w:r>
+        <w:t xml:space="preserve">Having followed these steps, you should now be able to start the </w:t>
+      </w:r>
+      <w:r>
+        <w:rPr>
+          <w:i/>
+          <w:iCs/>
+          <w:lang w:val="en-US"/>
+        </w:rPr>
+        <w:t xml:space="preserve">chrysalis </w:t>
+      </w:r>
+      <w:r>
+        <w:rPr>
+          <w:lang w:val="en-US"/>
+        </w:rPr>
+        <w:t xml:space="preserve">app by executing ‘npm run start’ at the project root of </w:t>
+      </w:r>
+      <w:r>
+        <w:rPr>
+          <w:i/>
+          <w:iCs/>
+          <w:lang w:val="en-US"/>
+        </w:rPr>
+        <w:t>chrysalis</w:t>
+      </w:r>
+      <w:r>
+        <w:rPr>
+          <w:lang w:val="en-US"/>
+        </w:rPr>
+        <w:t>.</w:t>
+      </w:r>
+      <w:r>
+        <w:rPr>
+          <w:lang w:val="en-US"/>
+        </w:rPr>
+        <w:t xml:space="preserve"> The CLI should then give you the IP/Port address, at which your browser can reach the app</w:t>
+      </w:r>
+    </w:p>
+    <w:p>
+      <w:pPr>
+        <w:rPr>
+          <w:lang w:val="en-US"/>
+        </w:rPr>
+      </w:pPr>
+      <w:r>
+        <w:rPr>
+          <w:lang w:val="en-US"/>
+        </w:rPr>
+        <w:br w:type="page"/>
+      </w:r>
+    </w:p>
+    <w:p>
+      <w:pPr>
         <w:rPr>
           <w:b/>
           <w:bCs/>
           <w:lang w:val="en-US"/>
         </w:rPr>
-        <w:t>Persistence Layer</w:t>
-      </w:r>
-      <w:r>
-        <w:rPr>
-          <w:lang w:val="en-US"/>
-        </w:rPr>
-        <w:t>’, then execute ‘</w:t>
-      </w:r>
-      <w:proofErr w:type="spellStart"/>
-      <w:r>
-        <w:rPr>
-          <w:lang w:val="en-US"/>
-        </w:rPr>
-        <w:t>npm</w:t>
-      </w:r>
-      <w:proofErr w:type="spellEnd"/>
-      <w:r>
-        <w:rPr>
-          <w:lang w:val="en-US"/>
-        </w:rPr>
-        <w:t xml:space="preserve"> run dev’ inside the </w:t>
-      </w:r>
-      <w:r>
-        <w:rPr>
-          <w:i/>
-          <w:iCs/>
-          <w:lang w:val="en-US"/>
-        </w:rPr>
-        <w:t>chrysalis-server</w:t>
-      </w:r>
-      <w:r>
-        <w:rPr>
-          <w:lang w:val="en-US"/>
-        </w:rPr>
-        <w:t xml:space="preserve"> repository.</w:t>
-      </w:r>
-    </w:p>
-    <w:p>
-      <w:pPr>
-        <w:pStyle w:val="Listenabsatz"/>
-        <w:numPr>
-          <w:ilvl w:val="1"/>
-          <w:numId w:val="2"/>
-        </w:numPr>
-        <w:rPr>
-          <w:lang w:val="en-US"/>
-        </w:rPr>
-      </w:pPr>
-      <w:r>
-        <w:rPr>
-          <w:lang w:val="en-US"/>
-        </w:rPr>
-        <w:t xml:space="preserve">Make sure that the </w:t>
-      </w:r>
-      <w:r>
-        <w:rPr>
-          <w:i/>
-          <w:iCs/>
-          <w:lang w:val="en-US"/>
-        </w:rPr>
-        <w:t>chrysalis-server</w:t>
-      </w:r>
-      <w:r>
-        <w:rPr>
-          <w:lang w:val="en-US"/>
-        </w:rPr>
-        <w:t xml:space="preserve"> </w:t>
-      </w:r>
-      <w:r>
-        <w:rPr>
-          <w:lang w:val="en-US"/>
-        </w:rPr>
-        <w:t>app port</w:t>
-      </w:r>
-      <w:r>
-        <w:rPr>
-          <w:lang w:val="en-US"/>
-        </w:rPr>
-        <w:t xml:space="preserve"> and the configured port in </w:t>
-      </w:r>
-      <w:r>
-        <w:rPr>
-          <w:i/>
-          <w:iCs/>
-          <w:lang w:val="en-US"/>
-        </w:rPr>
-        <w:t>chrysalis</w:t>
-      </w:r>
-      <w:r>
-        <w:rPr>
-          <w:i/>
-          <w:iCs/>
-          <w:lang w:val="en-US"/>
-        </w:rPr>
-        <w:t xml:space="preserve"> </w:t>
-      </w:r>
-      <w:r>
-        <w:rPr>
-          <w:lang w:val="en-US"/>
-        </w:rPr>
-        <w:t>coincide.</w:t>
-      </w:r>
-    </w:p>
-    <w:p>
-      <w:pPr>
-        <w:pStyle w:val="Listenabsatz"/>
-        <w:numPr>
-          <w:ilvl w:val="0"/>
-          <w:numId w:val="2"/>
-        </w:numPr>
-        <w:rPr>
-          <w:lang w:val="en-US"/>
-        </w:rPr>
-      </w:pPr>
-      <w:r>
-        <w:rPr>
-          <w:lang w:val="en-US"/>
-        </w:rPr>
-        <w:t>To start an Ethereum-Instance on your System, follow the steps in the section ‘</w:t>
-      </w:r>
+      </w:pPr>
       <w:r>
         <w:rPr>
           <w:b/>
           <w:bCs/>
           <w:lang w:val="en-US"/>
         </w:rPr>
-        <w:t>Ethereum</w:t>
-      </w:r>
-      <w:r>
-        <w:rPr>
-          <w:lang w:val="en-US"/>
-        </w:rPr>
-        <w:t>’</w:t>
-      </w:r>
-      <w:r>
-        <w:rPr>
-          <w:lang w:val="en-US"/>
-        </w:rPr>
-        <w:t>.</w:t>
-      </w:r>
-    </w:p>
-    <w:p>
-      <w:pPr>
-        <w:pStyle w:val="Listenabsatz"/>
-        <w:numPr>
-          <w:ilvl w:val="1"/>
-          <w:numId w:val="2"/>
-        </w:numPr>
-        <w:rPr>
-          <w:lang w:val="en-US"/>
-        </w:rPr>
-      </w:pPr>
-      <w:r>
-        <w:rPr>
-          <w:lang w:val="en-US"/>
-        </w:rPr>
-        <w:t>TODO connecting to it and initialization</w:t>
-      </w:r>
-    </w:p>
-    <w:p>
-      <w:pPr>
-        <w:pStyle w:val="Listenabsatz"/>
-        <w:numPr>
-          <w:ilvl w:val="0"/>
-          <w:numId w:val="2"/>
-        </w:numPr>
-        <w:rPr>
-          <w:lang w:val="en-US"/>
-        </w:rPr>
-      </w:pPr>
-      <w:r>
-        <w:rPr>
-          <w:lang w:val="en-US"/>
-        </w:rPr>
-        <w:t xml:space="preserve">Having followed these steps, you should now be able to start the </w:t>
-      </w:r>
-      <w:r>
-        <w:rPr>
-          <w:i/>
-          <w:iCs/>
-          <w:lang w:val="en-US"/>
-        </w:rPr>
-        <w:t xml:space="preserve">chrysalis </w:t>
-      </w:r>
-      <w:r>
-        <w:rPr>
-          <w:lang w:val="en-US"/>
-        </w:rPr>
-        <w:t>app by executing ‘</w:t>
-      </w:r>
-      <w:proofErr w:type="spellStart"/>
-      <w:r>
-        <w:rPr>
-          <w:lang w:val="en-US"/>
-        </w:rPr>
-        <w:t>npm</w:t>
-      </w:r>
-      <w:proofErr w:type="spellEnd"/>
-      <w:r>
-        <w:rPr>
-          <w:lang w:val="en-US"/>
-        </w:rPr>
-        <w:t xml:space="preserve"> run start’ at the project root of </w:t>
-      </w:r>
-      <w:r>
-        <w:rPr>
-          <w:i/>
-          <w:iCs/>
-          <w:lang w:val="en-US"/>
-        </w:rPr>
-        <w:t>chrysalis</w:t>
-      </w:r>
-      <w:r>
-        <w:rPr>
-          <w:lang w:val="en-US"/>
-        </w:rPr>
-        <w:t>.</w:t>
-      </w:r>
-      <w:r>
-        <w:rPr>
-          <w:lang w:val="en-US"/>
-        </w:rPr>
-        <w:t xml:space="preserve"> The CLI should then give you the IP/Port address, at which your browser can reach the app</w:t>
-      </w:r>
-    </w:p>
-    <w:p>
-      <w:pPr>
-        <w:rPr>
-          <w:lang w:val="en-US"/>
-        </w:rPr>
-      </w:pPr>
-      <w:r>
-        <w:rPr>
-          <w:lang w:val="en-US"/>
-        </w:rPr>
-        <w:br w:type="page"/>
+        <w:lastRenderedPageBreak/>
+        <w:t>Persistence Layer:</w:t>
+      </w:r>
+    </w:p>
+    <w:p>
+      <w:pPr>
+        <w:rPr>
+          <w:lang w:val="en-US"/>
+        </w:rPr>
+      </w:pPr>
+      <w:r>
+        <w:rPr>
+          <w:lang w:val="en-US"/>
+        </w:rPr>
+        <w:t>Please refer to the file “README.md” of the chrysalis-server repository!</w:t>
       </w:r>
     </w:p>
     <w:p>
@@ -976,36 +742,34 @@
           <w:lang w:val="en-US"/>
         </w:rPr>
       </w:pPr>
-      <w:r>
+    </w:p>
+    <w:p>
+      <w:pPr>
         <w:rPr>
           <w:b/>
           <w:bCs/>
           <w:lang w:val="en-US"/>
         </w:rPr>
-        <w:lastRenderedPageBreak/>
-        <w:t>Persistence Layer:</w:t>
-      </w:r>
-    </w:p>
-    <w:p>
-      <w:pPr>
-        <w:rPr>
-          <w:lang w:val="en-US"/>
-        </w:rPr>
-      </w:pPr>
-      <w:r>
-        <w:rPr>
-          <w:lang w:val="en-US"/>
-        </w:rPr>
-        <w:t>Please refer to the file “README.md” of the chrysalis-server repository!</w:t>
-      </w:r>
-    </w:p>
-    <w:p>
-      <w:pPr>
+      </w:pPr>
+      <w:r>
         <w:rPr>
           <w:b/>
           <w:bCs/>
           <w:lang w:val="en-US"/>
         </w:rPr>
+        <w:t>Ethereum:</w:t>
+      </w:r>
+    </w:p>
+    <w:p>
+      <w:pPr>
+        <w:pStyle w:val="Listenabsatz"/>
+        <w:numPr>
+          <w:ilvl w:val="0"/>
+          <w:numId w:val="5"/>
+        </w:numPr>
+        <w:rPr>
+          <w:lang w:val="en-US"/>
+        </w:rPr>
       </w:pPr>
       <w:r>
         <w:rPr>
@@ -1013,75 +777,246 @@
           <w:bCs/>
           <w:lang w:val="en-US"/>
         </w:rPr>
-        <w:br w:type="page"/>
-      </w:r>
-    </w:p>
-    <w:p>
-      <w:pPr>
+        <w:t>Create a new Ethereum Network</w:t>
+      </w:r>
+      <w:r>
+        <w:rPr>
+          <w:lang w:val="en-US"/>
+        </w:rPr>
+        <w:t>: You only have to do this the first time</w:t>
+      </w:r>
+      <w:r>
+        <w:rPr>
+          <w:lang w:val="en-US"/>
+        </w:rPr>
+        <w:t>.</w:t>
+      </w:r>
+      <w:r>
+        <w:rPr>
+          <w:lang w:val="en-US"/>
+        </w:rPr>
+        <w:br/>
+      </w:r>
+      <w:r>
+        <w:rPr>
+          <w:lang w:val="en-US"/>
+        </w:rPr>
+        <w:sym w:font="Wingdings" w:char="F0E0"/>
+      </w:r>
+      <w:r>
+        <w:rPr>
+          <w:lang w:val="en-US"/>
+        </w:rPr>
+        <w:t xml:space="preserve">Follow the steps in  </w:t>
+      </w:r>
+      <w:hyperlink r:id="rId5" w:history="1">
+        <w:r>
+          <w:rPr>
+            <w:rStyle w:val="Hyperlink"/>
+            <w:lang w:val="en-US"/>
+          </w:rPr>
+          <w:t>https://medium.com/swlh/how-to-set-up-a-private-ethereum-blockchain-c0e74260492c</w:t>
+        </w:r>
+      </w:hyperlink>
+      <w:r>
+        <w:rPr>
+          <w:lang w:val="en-US"/>
+        </w:rPr>
+        <w:t xml:space="preserve"> </w:t>
+      </w:r>
+      <w:r>
+        <w:rPr>
+          <w:lang w:val="en-US"/>
+        </w:rPr>
+        <w:t>- however some parts are outdated, refer to the points below:</w:t>
+      </w:r>
+    </w:p>
+    <w:p>
+      <w:pPr>
+        <w:pStyle w:val="Listenabsatz"/>
+        <w:numPr>
+          <w:ilvl w:val="1"/>
+          <w:numId w:val="5"/>
+        </w:numPr>
+        <w:rPr>
+          <w:lang w:val="en-US"/>
+        </w:rPr>
+      </w:pPr>
+      <w:r>
+        <w:rPr>
+          <w:lang w:val="en-US"/>
+        </w:rPr>
+        <w:t xml:space="preserve">The genesis Block we use is provided in </w:t>
+      </w:r>
+      <w:r>
+        <w:rPr>
+          <w:lang w:val="en-US"/>
+        </w:rPr>
+        <w:br/>
+      </w:r>
+      <w:r>
+        <w:rPr>
+          <w:i/>
+          <w:iCs/>
+          <w:lang w:val="en-US"/>
+        </w:rPr>
+        <w:t>chrysalis-resources/</w:t>
+      </w:r>
+      <w:r>
+        <w:rPr>
+          <w:i/>
+          <w:iCs/>
+          <w:lang w:val="en-US"/>
+        </w:rPr>
+        <w:t>configs</w:t>
+      </w:r>
+      <w:r>
+        <w:rPr>
+          <w:i/>
+          <w:iCs/>
+          <w:lang w:val="en-US"/>
+        </w:rPr>
+        <w:t>/Ethereum/genesis.json</w:t>
+      </w:r>
+    </w:p>
+    <w:p>
+      <w:pPr>
+        <w:pStyle w:val="Listenabsatz"/>
+        <w:numPr>
+          <w:ilvl w:val="1"/>
+          <w:numId w:val="5"/>
+        </w:numPr>
+        <w:rPr>
+          <w:lang w:val="en-US"/>
+        </w:rPr>
+      </w:pPr>
+      <w:r>
+        <w:rPr>
+          <w:lang w:val="en-US"/>
+        </w:rPr>
+        <w:t xml:space="preserve">Our network-creation command used a different protocol, see </w:t>
+      </w:r>
+      <w:r>
+        <w:rPr>
+          <w:lang w:val="en-US"/>
+        </w:rPr>
+        <w:br/>
+      </w:r>
+      <w:r>
+        <w:rPr>
+          <w:i/>
+          <w:iCs/>
+          <w:lang w:val="en-US"/>
+        </w:rPr>
+        <w:t>chrysalis-resources/setup/Ethereum/setup-commands.txt</w:t>
+      </w:r>
+    </w:p>
+    <w:p>
+      <w:pPr>
+        <w:pStyle w:val="Listenabsatz"/>
+        <w:numPr>
+          <w:ilvl w:val="0"/>
+          <w:numId w:val="5"/>
+        </w:numPr>
+        <w:rPr>
+          <w:lang w:val="en-US"/>
+        </w:rPr>
+      </w:pPr>
+      <w:r>
         <w:rPr>
           <w:b/>
           <w:bCs/>
           <w:lang w:val="en-US"/>
         </w:rPr>
-      </w:pPr>
+        <w:t xml:space="preserve">Start the </w:t>
+      </w:r>
       <w:r>
         <w:rPr>
           <w:b/>
           <w:bCs/>
           <w:lang w:val="en-US"/>
         </w:rPr>
-        <w:lastRenderedPageBreak/>
-        <w:t>Ethereum:</w:t>
-      </w:r>
-    </w:p>
-    <w:p>
-      <w:pPr>
-        <w:pStyle w:val="Listenabsatz"/>
-        <w:numPr>
-          <w:ilvl w:val="0"/>
-          <w:numId w:val="5"/>
-        </w:numPr>
-        <w:rPr>
-          <w:lang w:val="en-US"/>
-        </w:rPr>
-      </w:pPr>
-      <w:r>
-        <w:rPr>
-          <w:lang w:val="en-US"/>
-        </w:rPr>
-        <w:t xml:space="preserve">Create a new Ethereum Network: You only </w:t>
-      </w:r>
-      <w:proofErr w:type="gramStart"/>
-      <w:r>
-        <w:rPr>
-          <w:lang w:val="en-US"/>
-        </w:rPr>
-        <w:t>have to</w:t>
-      </w:r>
-      <w:proofErr w:type="gramEnd"/>
-      <w:r>
-        <w:rPr>
-          <w:lang w:val="en-US"/>
-        </w:rPr>
-        <w:t xml:space="preserve"> do this the first time</w:t>
-      </w:r>
-    </w:p>
-    <w:p>
-      <w:pPr>
+        <w:t>Ethereum</w:t>
+      </w:r>
+      <w:r>
         <w:rPr>
           <w:b/>
           <w:bCs/>
           <w:lang w:val="en-US"/>
         </w:rPr>
-      </w:pPr>
-      <w:r>
+        <w:t xml:space="preserve"> Network</w:t>
+      </w:r>
+      <w:r>
+        <w:rPr>
+          <w:lang w:val="en-US"/>
+        </w:rPr>
+        <w:t xml:space="preserve">: Follow the steps provided in </w:t>
+      </w:r>
+      <w:r>
+        <w:rPr>
+          <w:lang w:val="en-US"/>
+        </w:rPr>
+        <w:br/>
+      </w:r>
+      <w:r>
+        <w:rPr>
+          <w:i/>
+          <w:iCs/>
+          <w:lang w:val="en-US"/>
+        </w:rPr>
+        <w:t>chrysalis-resources/setup/Ethereum/start-commands</w:t>
+      </w:r>
+    </w:p>
+    <w:p>
+      <w:pPr>
+        <w:pStyle w:val="Listenabsatz"/>
+        <w:numPr>
+          <w:ilvl w:val="1"/>
+          <w:numId w:val="5"/>
+        </w:numPr>
+        <w:rPr>
+          <w:lang w:val="en-US"/>
+        </w:rPr>
+      </w:pPr>
+      <w:r>
+        <w:rPr>
+          <w:lang w:val="en-US"/>
+        </w:rPr>
+        <w:t>A running Node and</w:t>
+      </w:r>
+      <w:r>
+        <w:rPr>
+          <w:lang w:val="en-US"/>
+        </w:rPr>
+        <w:t xml:space="preserve"> an</w:t>
+      </w:r>
+      <w:r>
+        <w:rPr>
+          <w:lang w:val="en-US"/>
+        </w:rPr>
+        <w:t xml:space="preserve"> attached + running miner and is necessary to operate on the </w:t>
+      </w:r>
+      <w:r>
+        <w:rPr>
+          <w:lang w:val="en-US"/>
+        </w:rPr>
+        <w:t>ETH</w:t>
+      </w:r>
+      <w:r>
+        <w:rPr>
+          <w:lang w:val="en-US"/>
+        </w:rPr>
+        <w:t xml:space="preserve"> blockchain.</w:t>
+      </w:r>
+    </w:p>
+    <w:p>
+      <w:pPr>
         <w:rPr>
           <w:b/>
           <w:bCs/>
           <w:lang w:val="en-US"/>
         </w:rPr>
-        <w:br w:type="page"/>
-      </w:r>
+      </w:pPr>
     </w:p>
     <w:p>
       <w:pPr>
@@ -1097,7 +1032,6 @@
           <w:bCs/>
           <w:lang w:val="en-US"/>
         </w:rPr>
-        <w:lastRenderedPageBreak/>
         <w:t>Hyperledger:</w:t>
       </w:r>
     </w:p>
@@ -1115,7 +1049,13 @@
           <w:bCs/>
           <w:lang w:val="en-US"/>
         </w:rPr>
-        <w:t>Warning: TODO</w:t>
+        <w:t xml:space="preserve">Warning: </w:t>
+      </w:r>
+      <w:r>
+        <w:rPr>
+          <w:lang w:val="en-US"/>
+        </w:rPr>
+        <w:t>Hyperledger Functionality in Enzian-Yellow is currently only under the Hyperledger-Branch. You can run “npm run TestHL” there if you deployed the chaincode right and the network is in the right state (the network setup script is fragile though), but chrysalis currently cannot integrate this branch.</w:t>
       </w:r>
     </w:p>
     <w:p>
@@ -1141,7 +1081,22 @@
         <w:rPr>
           <w:lang w:val="en-US"/>
         </w:rPr>
-        <w:t xml:space="preserve"> as explained here: TODO LINK</w:t>
+        <w:t xml:space="preserve"> as explained here: </w:t>
+      </w:r>
+      <w:hyperlink r:id="rId6" w:history="1">
+        <w:r>
+          <w:rPr>
+            <w:rStyle w:val="Hyperlink"/>
+            <w:lang w:val="en-US"/>
+          </w:rPr>
+          <w:t>https://hyperledger-fabric.readthedocs.io/en/release-2.2/whatis.html</w:t>
+        </w:r>
+      </w:hyperlink>
+      <w:r>
+        <w:rPr>
+          <w:lang w:val="en-US"/>
+        </w:rPr>
+        <w:t xml:space="preserve"> </w:t>
       </w:r>
     </w:p>
     <w:p>
@@ -1159,7 +1114,43 @@
         <w:rPr>
           <w:lang w:val="en-US"/>
         </w:rPr>
+        <w:t>Use the “Getting Started” section for the setup.</w:t>
+      </w:r>
+    </w:p>
+    <w:p>
+      <w:pPr>
+        <w:pStyle w:val="Listenabsatz"/>
+        <w:numPr>
+          <w:ilvl w:val="1"/>
+          <w:numId w:val="4"/>
+        </w:numPr>
+        <w:rPr>
+          <w:lang w:val="en-US"/>
+        </w:rPr>
+      </w:pPr>
+      <w:r>
+        <w:rPr>
+          <w:lang w:val="en-US"/>
+        </w:rPr>
         <w:t>We used version 2.2 – your experience and compatibility might suffer if you use a different one.</w:t>
+      </w:r>
+    </w:p>
+    <w:p>
+      <w:pPr>
+        <w:pStyle w:val="Listenabsatz"/>
+        <w:numPr>
+          <w:ilvl w:val="1"/>
+          <w:numId w:val="4"/>
+        </w:numPr>
+        <w:rPr>
+          <w:lang w:val="en-US"/>
+        </w:rPr>
+      </w:pPr>
+      <w:r>
+        <w:rPr>
+          <w:lang w:val="en-US"/>
+        </w:rPr>
+        <w:t>Don’t forget to use the flag “2.3.2” in the curl command to get our version.</w:t>
       </w:r>
     </w:p>
     <w:p>
@@ -1177,21 +1168,7 @@
         <w:rPr>
           <w:lang w:val="en-US"/>
         </w:rPr>
-        <w:t xml:space="preserve">Play around with the network a bit, as the tutorials also suggest (they’ll show you how </w:t>
-      </w:r>
-      <w:proofErr w:type="spellStart"/>
-      <w:r>
-        <w:rPr>
-          <w:lang w:val="en-US"/>
-        </w:rPr>
-        <w:t>Chaincode</w:t>
-      </w:r>
-      <w:proofErr w:type="spellEnd"/>
-      <w:r>
-        <w:rPr>
-          <w:lang w:val="en-US"/>
-        </w:rPr>
-        <w:t xml:space="preserve"> is deployed, invoked and so on)</w:t>
+        <w:t>Play around with the network a bit, as the tutorials also suggest (they’ll show you how Chaincode is deployed, invoked and so on)</w:t>
       </w:r>
     </w:p>
     <w:p>
@@ -1217,35 +1194,7 @@
         <w:rPr>
           <w:lang w:val="en-US"/>
         </w:rPr>
-        <w:t xml:space="preserve"> the </w:t>
-      </w:r>
-      <w:proofErr w:type="spellStart"/>
-      <w:r>
-        <w:rPr>
-          <w:lang w:val="en-US"/>
-        </w:rPr>
-        <w:t>enzian</w:t>
-      </w:r>
-      <w:proofErr w:type="spellEnd"/>
-      <w:r>
-        <w:rPr>
-          <w:lang w:val="en-US"/>
-        </w:rPr>
-        <w:t>-yellow-</w:t>
-      </w:r>
-      <w:proofErr w:type="spellStart"/>
-      <w:r>
-        <w:rPr>
-          <w:lang w:val="en-US"/>
-        </w:rPr>
-        <w:t>chaincode</w:t>
-      </w:r>
-      <w:proofErr w:type="spellEnd"/>
-      <w:r>
-        <w:rPr>
-          <w:lang w:val="en-US"/>
-        </w:rPr>
-        <w:t>:</w:t>
+        <w:t xml:space="preserve"> the enzian-yellow-chaincode:</w:t>
       </w:r>
     </w:p>
     <w:p>
@@ -1256,14 +1205,132 @@
           <w:numId w:val="4"/>
         </w:numPr>
         <w:rPr>
-          <w:lang w:val="en-US"/>
-        </w:rPr>
-      </w:pPr>
-      <w:r>
-        <w:rPr>
-          <w:lang w:val="en-US"/>
-        </w:rPr>
-        <w:t>TODO</w:t>
+          <w:i/>
+          <w:iCs/>
+          <w:lang w:val="en-US"/>
+        </w:rPr>
+      </w:pPr>
+      <w:r>
+        <w:rPr>
+          <w:lang w:val="en-US"/>
+        </w:rPr>
+        <w:t xml:space="preserve">Clone </w:t>
+      </w:r>
+      <w:r>
+        <w:rPr>
+          <w:i/>
+          <w:iCs/>
+          <w:lang w:val="en-US"/>
+        </w:rPr>
+        <w:t>enzian-yellow-hyperledger-chaincode</w:t>
+      </w:r>
+    </w:p>
+    <w:p>
+      <w:pPr>
+        <w:pStyle w:val="Listenabsatz"/>
+        <w:numPr>
+          <w:ilvl w:val="1"/>
+          <w:numId w:val="4"/>
+        </w:numPr>
+        <w:rPr>
+          <w:lang w:val="en-US"/>
+        </w:rPr>
+      </w:pPr>
+      <w:r>
+        <w:rPr>
+          <w:lang w:val="en-US"/>
+        </w:rPr>
+        <w:t xml:space="preserve">Follow the steps in </w:t>
+      </w:r>
+      <w:r>
+        <w:rPr>
+          <w:i/>
+          <w:iCs/>
+          <w:lang w:val="en-US"/>
+        </w:rPr>
+        <w:t>chrysalis-resources/setup/Hyperledger/deploy-chaincode.txt</w:t>
+      </w:r>
+    </w:p>
+    <w:p>
+      <w:pPr>
+        <w:pStyle w:val="Listenabsatz"/>
+        <w:numPr>
+          <w:ilvl w:val="0"/>
+          <w:numId w:val="4"/>
+        </w:numPr>
+        <w:rPr>
+          <w:lang w:val="en-US"/>
+        </w:rPr>
+      </w:pPr>
+      <w:r>
+        <w:rPr>
+          <w:b/>
+          <w:bCs/>
+          <w:lang w:val="en-US"/>
+        </w:rPr>
+        <w:t>Test-invoke</w:t>
+      </w:r>
+      <w:r>
+        <w:rPr>
+          <w:lang w:val="en-US"/>
+        </w:rPr>
+        <w:t xml:space="preserve"> the chaincode by using the </w:t>
+      </w:r>
+      <w:r>
+        <w:rPr>
+          <w:i/>
+          <w:iCs/>
+          <w:lang w:val="en-US"/>
+        </w:rPr>
+        <w:t>peer chaincode invoke</w:t>
+      </w:r>
+      <w:r>
+        <w:rPr>
+          <w:i/>
+          <w:iCs/>
+          <w:lang w:val="en-US"/>
+        </w:rPr>
+        <w:t xml:space="preserve"> </w:t>
+      </w:r>
+      <w:r>
+        <w:rPr>
+          <w:lang w:val="en-US"/>
+        </w:rPr>
+        <w:t xml:space="preserve">command at the bottom of the </w:t>
+      </w:r>
+      <w:r>
+        <w:rPr>
+          <w:i/>
+          <w:iCs/>
+          <w:lang w:val="en-US"/>
+        </w:rPr>
+        <w:t xml:space="preserve">deploy-chaincode.txt </w:t>
+      </w:r>
+      <w:r>
+        <w:rPr>
+          <w:lang w:val="en-US"/>
+        </w:rPr>
+        <w:t xml:space="preserve">to try if you were successful. The answer (Process ID) should increment with every repetition (except when you’re doing it too fast, see the </w:t>
+      </w:r>
+      <w:r>
+        <w:rPr>
+          <w:i/>
+          <w:iCs/>
+          <w:lang w:val="en-US"/>
+        </w:rPr>
+        <w:t xml:space="preserve">minor issues.txt </w:t>
+      </w:r>
+      <w:r>
+        <w:rPr>
+          <w:lang w:val="en-US"/>
+        </w:rPr>
+        <w:t>for a bug description).</w:t>
+      </w:r>
+      <w:r>
+        <w:rPr>
+          <w:lang w:val="en-US"/>
+        </w:rPr>
+        <w:t xml:space="preserve"> Using the ‘query’ command would invoke the contract but not allow it to change the state, therefore not really deploying a process!</w:t>
       </w:r>
     </w:p>
     <w:sectPr>
@@ -1281,7 +1348,7 @@
   <w:abstractNum w:abstractNumId="0" w15:restartNumberingAfterBreak="0">
     <w:nsid w:val="0DC3166A"/>
     <w:multiLevelType w:val="hybridMultilevel"/>
-    <w:tmpl w:val="5044B0C8"/>
+    <w:tmpl w:val="92E2633A"/>
     <w:lvl w:ilvl="0" w:tplc="2000000F">
       <w:start w:val="1"/>
       <w:numFmt w:val="decimal"/>
@@ -1291,7 +1358,7 @@
         <w:ind w:left="720" w:hanging="360"/>
       </w:pPr>
     </w:lvl>
-    <w:lvl w:ilvl="1" w:tplc="20000019">
+    <w:lvl w:ilvl="1" w:tplc="04E63A70">
       <w:start w:val="1"/>
       <w:numFmt w:val="lowerLetter"/>
       <w:lvlText w:val="%2."/>
@@ -1299,6 +1366,10 @@
       <w:pPr>
         <w:ind w:left="1440" w:hanging="360"/>
       </w:pPr>
+      <w:rPr>
+        <w:i w:val="0"/>
+        <w:iCs w:val="0"/>
+      </w:rPr>
     </w:lvl>
     <w:lvl w:ilvl="2" w:tplc="2000001B" w:tentative="1">
       <w:start w:val="1"/>
@@ -1377,7 +1448,7 @@
         <w:ind w:left="720" w:hanging="360"/>
       </w:pPr>
     </w:lvl>
-    <w:lvl w:ilvl="1" w:tplc="20000019" w:tentative="1">
+    <w:lvl w:ilvl="1" w:tplc="20000019">
       <w:start w:val="1"/>
       <w:numFmt w:val="lowerLetter"/>
       <w:lvlText w:val="%2."/>

</xml_diff>